<commit_message>
work plan and proposal
</commit_message>
<xml_diff>
--- a/FYP_Proposal.docx
+++ b/FYP_Proposal.docx
@@ -1124,7 +1124,7 @@
         </w:rPr>
         <w:fldChar w:fldCharType="separate"/>
       </w:r>
-      <w:hyperlink w:anchor="_Toc397026527" w:history="1">
+      <w:hyperlink w:anchor="_Toc397077901" w:history="1">
         <w:r>
           <w:rPr>
             <w:rStyle w:val="Hyperlink"/>
@@ -1168,7 +1168,7 @@
             <w:noProof/>
             <w:webHidden/>
           </w:rPr>
-          <w:instrText xml:space="preserve"> PAGEREF _Toc397026527 \h </w:instrText>
+          <w:instrText xml:space="preserve"> PAGEREF _Toc397077901 \h </w:instrText>
         </w:r>
         <w:r>
           <w:rPr>
@@ -1214,7 +1214,7 @@
           <w:lang w:eastAsia="en-US"/>
         </w:rPr>
       </w:pPr>
-      <w:hyperlink w:anchor="_Toc397026528" w:history="1">
+      <w:hyperlink w:anchor="_Toc397077902" w:history="1">
         <w:r>
           <w:rPr>
             <w:rStyle w:val="Hyperlink"/>
@@ -1258,7 +1258,7 @@
             <w:noProof/>
             <w:webHidden/>
           </w:rPr>
-          <w:instrText xml:space="preserve"> PAGEREF _Toc397026528 \h </w:instrText>
+          <w:instrText xml:space="preserve"> PAGEREF _Toc397077902 \h </w:instrText>
         </w:r>
         <w:r>
           <w:rPr>
@@ -1304,7 +1304,7 @@
           <w:lang w:eastAsia="en-US"/>
         </w:rPr>
       </w:pPr>
-      <w:hyperlink w:anchor="_Toc397026529" w:history="1">
+      <w:hyperlink w:anchor="_Toc397077903" w:history="1">
         <w:r>
           <w:rPr>
             <w:rStyle w:val="Hyperlink"/>
@@ -1348,7 +1348,7 @@
             <w:noProof/>
             <w:webHidden/>
           </w:rPr>
-          <w:instrText xml:space="preserve"> PAGEREF _Toc397026529 \h </w:instrText>
+          <w:instrText xml:space="preserve"> PAGEREF _Toc397077903 \h </w:instrText>
         </w:r>
         <w:r>
           <w:rPr>
@@ -1394,7 +1394,7 @@
           <w:lang w:eastAsia="en-US"/>
         </w:rPr>
       </w:pPr>
-      <w:hyperlink w:anchor="_Toc397026530" w:history="1">
+      <w:hyperlink w:anchor="_Toc397077904" w:history="1">
         <w:r>
           <w:rPr>
             <w:rStyle w:val="Hyperlink"/>
@@ -1438,7 +1438,7 @@
             <w:noProof/>
             <w:webHidden/>
           </w:rPr>
-          <w:instrText xml:space="preserve"> PAGEREF _Toc397026530 \h </w:instrText>
+          <w:instrText xml:space="preserve"> PAGEREF _Toc397077904 \h </w:instrText>
         </w:r>
         <w:r>
           <w:rPr>
@@ -1484,7 +1484,7 @@
           <w:lang w:eastAsia="en-US"/>
         </w:rPr>
       </w:pPr>
-      <w:hyperlink w:anchor="_Toc397026531" w:history="1">
+      <w:hyperlink w:anchor="_Toc397077905" w:history="1">
         <w:r>
           <w:rPr>
             <w:rStyle w:val="Hyperlink"/>
@@ -1528,7 +1528,7 @@
             <w:noProof/>
             <w:webHidden/>
           </w:rPr>
-          <w:instrText xml:space="preserve"> PAGEREF _Toc397026531 \h </w:instrText>
+          <w:instrText xml:space="preserve"> PAGEREF _Toc397077905 \h </w:instrText>
         </w:r>
         <w:r>
           <w:rPr>
@@ -1574,7 +1574,7 @@
           <w:lang w:eastAsia="en-US"/>
         </w:rPr>
       </w:pPr>
-      <w:hyperlink w:anchor="_Toc397026532" w:history="1">
+      <w:hyperlink w:anchor="_Toc397077906" w:history="1">
         <w:r>
           <w:rPr>
             <w:rStyle w:val="Hyperlink"/>
@@ -1618,7 +1618,7 @@
             <w:noProof/>
             <w:webHidden/>
           </w:rPr>
-          <w:instrText xml:space="preserve"> PAGEREF _Toc397026532 \h </w:instrText>
+          <w:instrText xml:space="preserve"> PAGEREF _Toc397077906 \h </w:instrText>
         </w:r>
         <w:r>
           <w:rPr>
@@ -1664,7 +1664,7 @@
           <w:lang w:eastAsia="en-US"/>
         </w:rPr>
       </w:pPr>
-      <w:hyperlink w:anchor="_Toc397026533" w:history="1">
+      <w:hyperlink w:anchor="_Toc397077907" w:history="1">
         <w:r>
           <w:rPr>
             <w:rStyle w:val="Hyperlink"/>
@@ -1708,7 +1708,7 @@
             <w:noProof/>
             <w:webHidden/>
           </w:rPr>
-          <w:instrText xml:space="preserve"> PAGEREF _Toc397026533 \h </w:instrText>
+          <w:instrText xml:space="preserve"> PAGEREF _Toc397077907 \h </w:instrText>
         </w:r>
         <w:r>
           <w:rPr>
@@ -1754,7 +1754,7 @@
           <w:lang w:eastAsia="en-US"/>
         </w:rPr>
       </w:pPr>
-      <w:hyperlink w:anchor="_Toc397026534" w:history="1">
+      <w:hyperlink w:anchor="_Toc397077908" w:history="1">
         <w:r>
           <w:rPr>
             <w:rStyle w:val="Hyperlink"/>
@@ -1798,7 +1798,7 @@
             <w:noProof/>
             <w:webHidden/>
           </w:rPr>
-          <w:instrText xml:space="preserve"> PAGEREF _Toc397026534 \h </w:instrText>
+          <w:instrText xml:space="preserve"> PAGEREF _Toc397077908 \h </w:instrText>
         </w:r>
         <w:r>
           <w:rPr>
@@ -1844,7 +1844,7 @@
           <w:lang w:eastAsia="en-US"/>
         </w:rPr>
       </w:pPr>
-      <w:hyperlink w:anchor="_Toc397026535" w:history="1">
+      <w:hyperlink w:anchor="_Toc397077909" w:history="1">
         <w:r>
           <w:rPr>
             <w:rStyle w:val="Hyperlink"/>
@@ -1888,7 +1888,7 @@
             <w:noProof/>
             <w:webHidden/>
           </w:rPr>
-          <w:instrText xml:space="preserve"> PAGEREF _Toc397026535 \h </w:instrText>
+          <w:instrText xml:space="preserve"> PAGEREF _Toc397077909 \h </w:instrText>
         </w:r>
         <w:r>
           <w:rPr>
@@ -1934,7 +1934,7 @@
           <w:lang w:eastAsia="en-US"/>
         </w:rPr>
       </w:pPr>
-      <w:hyperlink w:anchor="_Toc397026536" w:history="1">
+      <w:hyperlink w:anchor="_Toc397077910" w:history="1">
         <w:r>
           <w:rPr>
             <w:rStyle w:val="Hyperlink"/>
@@ -1978,7 +1978,7 @@
             <w:noProof/>
             <w:webHidden/>
           </w:rPr>
-          <w:instrText xml:space="preserve"> PAGEREF _Toc397026536 \h </w:instrText>
+          <w:instrText xml:space="preserve"> PAGEREF _Toc397077910 \h </w:instrText>
         </w:r>
         <w:r>
           <w:rPr>
@@ -2024,7 +2024,7 @@
           <w:lang w:eastAsia="en-US"/>
         </w:rPr>
       </w:pPr>
-      <w:hyperlink w:anchor="_Toc397026537" w:history="1">
+      <w:hyperlink w:anchor="_Toc397077911" w:history="1">
         <w:r>
           <w:rPr>
             <w:rStyle w:val="Hyperlink"/>
@@ -2068,7 +2068,7 @@
             <w:noProof/>
             <w:webHidden/>
           </w:rPr>
-          <w:instrText xml:space="preserve"> PAGEREF _Toc397026537 \h </w:instrText>
+          <w:instrText xml:space="preserve"> PAGEREF _Toc397077911 \h </w:instrText>
         </w:r>
         <w:r>
           <w:rPr>
@@ -2114,7 +2114,7 @@
           <w:lang w:eastAsia="en-US"/>
         </w:rPr>
       </w:pPr>
-      <w:hyperlink w:anchor="_Toc397026538" w:history="1">
+      <w:hyperlink w:anchor="_Toc397077912" w:history="1">
         <w:r>
           <w:rPr>
             <w:rStyle w:val="Hyperlink"/>
@@ -2158,7 +2158,7 @@
             <w:noProof/>
             <w:webHidden/>
           </w:rPr>
-          <w:instrText xml:space="preserve"> PAGEREF _Toc397026538 \h </w:instrText>
+          <w:instrText xml:space="preserve"> PAGEREF _Toc397077912 \h </w:instrText>
         </w:r>
         <w:r>
           <w:rPr>
@@ -2204,7 +2204,7 @@
           <w:lang w:eastAsia="en-US"/>
         </w:rPr>
       </w:pPr>
-      <w:hyperlink w:anchor="_Toc397026539" w:history="1">
+      <w:hyperlink w:anchor="_Toc397077913" w:history="1">
         <w:r>
           <w:rPr>
             <w:rStyle w:val="Hyperlink"/>
@@ -2248,7 +2248,7 @@
             <w:noProof/>
             <w:webHidden/>
           </w:rPr>
-          <w:instrText xml:space="preserve"> PAGEREF _Toc397026539 \h </w:instrText>
+          <w:instrText xml:space="preserve"> PAGEREF _Toc397077913 \h </w:instrText>
         </w:r>
         <w:r>
           <w:rPr>
@@ -2293,7 +2293,7 @@
           <w:lang w:eastAsia="en-US"/>
         </w:rPr>
       </w:pPr>
-      <w:hyperlink w:anchor="_Toc397026540" w:history="1">
+      <w:hyperlink w:anchor="_Toc397077914" w:history="1">
         <w:r>
           <w:rPr>
             <w:rStyle w:val="Hyperlink"/>
@@ -2320,7 +2320,7 @@
             <w:noProof/>
             <w:webHidden/>
           </w:rPr>
-          <w:instrText xml:space="preserve"> PAGEREF _Toc397026540 \h </w:instrText>
+          <w:instrText xml:space="preserve"> PAGEREF _Toc397077914 \h </w:instrText>
         </w:r>
         <w:r>
           <w:rPr>
@@ -2365,7 +2365,7 @@
           <w:lang w:eastAsia="en-US"/>
         </w:rPr>
       </w:pPr>
-      <w:hyperlink w:anchor="_Toc397026541" w:history="1">
+      <w:hyperlink w:anchor="_Toc397077915" w:history="1">
         <w:r>
           <w:rPr>
             <w:rStyle w:val="Hyperlink"/>
@@ -2392,7 +2392,7 @@
             <w:noProof/>
             <w:webHidden/>
           </w:rPr>
-          <w:instrText xml:space="preserve"> PAGEREF _Toc397026541 \h </w:instrText>
+          <w:instrText xml:space="preserve"> PAGEREF _Toc397077915 \h </w:instrText>
         </w:r>
         <w:r>
           <w:rPr>
@@ -2438,7 +2438,7 @@
           <w:lang w:eastAsia="en-US"/>
         </w:rPr>
       </w:pPr>
-      <w:hyperlink w:anchor="_Toc397026542" w:history="1">
+      <w:hyperlink w:anchor="_Toc397077916" w:history="1">
         <w:r>
           <w:rPr>
             <w:rStyle w:val="Hyperlink"/>
@@ -2482,7 +2482,7 @@
             <w:noProof/>
             <w:webHidden/>
           </w:rPr>
-          <w:instrText xml:space="preserve"> PAGEREF _Toc397026542 \h </w:instrText>
+          <w:instrText xml:space="preserve"> PAGEREF _Toc397077916 \h </w:instrText>
         </w:r>
         <w:r>
           <w:rPr>
@@ -2528,7 +2528,7 @@
           <w:lang w:eastAsia="en-US"/>
         </w:rPr>
       </w:pPr>
-      <w:hyperlink w:anchor="_Toc397026543" w:history="1">
+      <w:hyperlink w:anchor="_Toc397077917" w:history="1">
         <w:r>
           <w:rPr>
             <w:rStyle w:val="Hyperlink"/>
@@ -2572,7 +2572,7 @@
             <w:noProof/>
             <w:webHidden/>
           </w:rPr>
-          <w:instrText xml:space="preserve"> PAGEREF _Toc397026543 \h </w:instrText>
+          <w:instrText xml:space="preserve"> PAGEREF _Toc397077917 \h </w:instrText>
         </w:r>
         <w:r>
           <w:rPr>
@@ -2592,7 +2592,7 @@
             <w:noProof/>
             <w:webHidden/>
           </w:rPr>
-          <w:t>4</w:t>
+          <w:t>3</w:t>
         </w:r>
         <w:r>
           <w:rPr>
@@ -2618,7 +2618,7 @@
           <w:lang w:eastAsia="en-US"/>
         </w:rPr>
       </w:pPr>
-      <w:hyperlink w:anchor="_Toc397026544" w:history="1">
+      <w:hyperlink w:anchor="_Toc397077918" w:history="1">
         <w:r>
           <w:rPr>
             <w:rStyle w:val="Hyperlink"/>
@@ -2662,7 +2662,7 @@
             <w:noProof/>
             <w:webHidden/>
           </w:rPr>
-          <w:instrText xml:space="preserve"> PAGEREF _Toc397026544 \h </w:instrText>
+          <w:instrText xml:space="preserve"> PAGEREF _Toc397077918 \h </w:instrText>
         </w:r>
         <w:r>
           <w:rPr>
@@ -2708,7 +2708,7 @@
           <w:lang w:eastAsia="en-US"/>
         </w:rPr>
       </w:pPr>
-      <w:hyperlink w:anchor="_Toc397026545" w:history="1">
+      <w:hyperlink w:anchor="_Toc397077919" w:history="1">
         <w:r>
           <w:rPr>
             <w:rStyle w:val="Hyperlink"/>
@@ -2752,7 +2752,7 @@
             <w:noProof/>
             <w:webHidden/>
           </w:rPr>
-          <w:instrText xml:space="preserve"> PAGEREF _Toc397026545 \h </w:instrText>
+          <w:instrText xml:space="preserve"> PAGEREF _Toc397077919 \h </w:instrText>
         </w:r>
         <w:r>
           <w:rPr>
@@ -2798,7 +2798,7 @@
           <w:lang w:eastAsia="en-US"/>
         </w:rPr>
       </w:pPr>
-      <w:hyperlink w:anchor="_Toc397026546" w:history="1">
+      <w:hyperlink w:anchor="_Toc397077920" w:history="1">
         <w:r>
           <w:rPr>
             <w:rStyle w:val="Hyperlink"/>
@@ -2842,7 +2842,7 @@
             <w:noProof/>
             <w:webHidden/>
           </w:rPr>
-          <w:instrText xml:space="preserve"> PAGEREF _Toc397026546 \h </w:instrText>
+          <w:instrText xml:space="preserve"> PAGEREF _Toc397077920 \h </w:instrText>
         </w:r>
         <w:r>
           <w:rPr>
@@ -2888,7 +2888,7 @@
           <w:lang w:eastAsia="en-US"/>
         </w:rPr>
       </w:pPr>
-      <w:hyperlink w:anchor="_Toc397026547" w:history="1">
+      <w:hyperlink w:anchor="_Toc397077921" w:history="1">
         <w:r>
           <w:rPr>
             <w:rStyle w:val="Hyperlink"/>
@@ -2932,7 +2932,7 @@
             <w:noProof/>
             <w:webHidden/>
           </w:rPr>
-          <w:instrText xml:space="preserve"> PAGEREF _Toc397026547 \h </w:instrText>
+          <w:instrText xml:space="preserve"> PAGEREF _Toc397077921 \h </w:instrText>
         </w:r>
         <w:r>
           <w:rPr>
@@ -2978,7 +2978,7 @@
           <w:lang w:eastAsia="en-US"/>
         </w:rPr>
       </w:pPr>
-      <w:hyperlink w:anchor="_Toc397026548" w:history="1">
+      <w:hyperlink w:anchor="_Toc397077922" w:history="1">
         <w:r>
           <w:rPr>
             <w:rStyle w:val="Hyperlink"/>
@@ -3022,7 +3022,7 @@
             <w:noProof/>
             <w:webHidden/>
           </w:rPr>
-          <w:instrText xml:space="preserve"> PAGEREF _Toc397026548 \h </w:instrText>
+          <w:instrText xml:space="preserve"> PAGEREF _Toc397077922 \h </w:instrText>
         </w:r>
         <w:r>
           <w:rPr>
@@ -3042,7 +3042,7 @@
             <w:noProof/>
             <w:webHidden/>
           </w:rPr>
-          <w:t>5</w:t>
+          <w:t>6</w:t>
         </w:r>
         <w:r>
           <w:rPr>
@@ -3068,7 +3068,7 @@
           <w:lang w:eastAsia="en-US"/>
         </w:rPr>
       </w:pPr>
-      <w:hyperlink w:anchor="_Toc397026549" w:history="1">
+      <w:hyperlink w:anchor="_Toc397077923" w:history="1">
         <w:r>
           <w:rPr>
             <w:rStyle w:val="Hyperlink"/>
@@ -3112,7 +3112,7 @@
             <w:noProof/>
             <w:webHidden/>
           </w:rPr>
-          <w:instrText xml:space="preserve"> PAGEREF _Toc397026549 \h </w:instrText>
+          <w:instrText xml:space="preserve"> PAGEREF _Toc397077923 \h </w:instrText>
         </w:r>
         <w:r>
           <w:rPr>
@@ -3132,7 +3132,7 @@
             <w:noProof/>
             <w:webHidden/>
           </w:rPr>
-          <w:t>5</w:t>
+          <w:t>7</w:t>
         </w:r>
         <w:r>
           <w:rPr>
@@ -3158,7 +3158,7 @@
           <w:lang w:eastAsia="en-US"/>
         </w:rPr>
       </w:pPr>
-      <w:hyperlink w:anchor="_Toc397026550" w:history="1">
+      <w:hyperlink w:anchor="_Toc397077924" w:history="1">
         <w:r>
           <w:rPr>
             <w:rStyle w:val="Hyperlink"/>
@@ -3202,7 +3202,7 @@
             <w:noProof/>
             <w:webHidden/>
           </w:rPr>
-          <w:instrText xml:space="preserve"> PAGEREF _Toc397026550 \h </w:instrText>
+          <w:instrText xml:space="preserve"> PAGEREF _Toc397077924 \h </w:instrText>
         </w:r>
         <w:r>
           <w:rPr>
@@ -3222,7 +3222,7 @@
             <w:noProof/>
             <w:webHidden/>
           </w:rPr>
-          <w:t>6</w:t>
+          <w:t>8</w:t>
         </w:r>
         <w:r>
           <w:rPr>
@@ -3248,7 +3248,7 @@
           <w:lang w:eastAsia="en-US"/>
         </w:rPr>
       </w:pPr>
-      <w:hyperlink w:anchor="_Toc397026551" w:history="1">
+      <w:hyperlink w:anchor="_Toc397077925" w:history="1">
         <w:r>
           <w:rPr>
             <w:rStyle w:val="Hyperlink"/>
@@ -3292,7 +3292,7 @@
             <w:noProof/>
             <w:webHidden/>
           </w:rPr>
-          <w:instrText xml:space="preserve"> PAGEREF _Toc397026551 \h </w:instrText>
+          <w:instrText xml:space="preserve"> PAGEREF _Toc397077925 \h </w:instrText>
         </w:r>
         <w:r>
           <w:rPr>
@@ -3312,7 +3312,7 @@
             <w:noProof/>
             <w:webHidden/>
           </w:rPr>
-          <w:t>6</w:t>
+          <w:t>8</w:t>
         </w:r>
         <w:r>
           <w:rPr>
@@ -3338,7 +3338,7 @@
           <w:lang w:eastAsia="en-US"/>
         </w:rPr>
       </w:pPr>
-      <w:hyperlink w:anchor="_Toc397026552" w:history="1">
+      <w:hyperlink w:anchor="_Toc397077926" w:history="1">
         <w:r>
           <w:rPr>
             <w:rStyle w:val="Hyperlink"/>
@@ -3382,7 +3382,7 @@
             <w:noProof/>
             <w:webHidden/>
           </w:rPr>
-          <w:instrText xml:space="preserve"> PAGEREF _Toc397026552 \h </w:instrText>
+          <w:instrText xml:space="preserve"> PAGEREF _Toc397077926 \h </w:instrText>
         </w:r>
         <w:r>
           <w:rPr>
@@ -3402,7 +3402,7 @@
             <w:noProof/>
             <w:webHidden/>
           </w:rPr>
-          <w:t>7</w:t>
+          <w:t>8</w:t>
         </w:r>
         <w:r>
           <w:rPr>
@@ -3428,7 +3428,7 @@
           <w:lang w:eastAsia="en-US"/>
         </w:rPr>
       </w:pPr>
-      <w:hyperlink w:anchor="_Toc397026553" w:history="1">
+      <w:hyperlink w:anchor="_Toc397077927" w:history="1">
         <w:r>
           <w:rPr>
             <w:rStyle w:val="Hyperlink"/>
@@ -3472,7 +3472,7 @@
             <w:noProof/>
             <w:webHidden/>
           </w:rPr>
-          <w:instrText xml:space="preserve"> PAGEREF _Toc397026553 \h </w:instrText>
+          <w:instrText xml:space="preserve"> PAGEREF _Toc397077927 \h </w:instrText>
         </w:r>
         <w:r>
           <w:rPr>
@@ -3492,7 +3492,7 @@
             <w:noProof/>
             <w:webHidden/>
           </w:rPr>
-          <w:t>7</w:t>
+          <w:t>8</w:t>
         </w:r>
         <w:r>
           <w:rPr>
@@ -3518,7 +3518,7 @@
           <w:lang w:eastAsia="en-US"/>
         </w:rPr>
       </w:pPr>
-      <w:hyperlink w:anchor="_Toc397026554" w:history="1">
+      <w:hyperlink w:anchor="_Toc397077928" w:history="1">
         <w:r>
           <w:rPr>
             <w:rStyle w:val="Hyperlink"/>
@@ -3562,7 +3562,7 @@
             <w:noProof/>
             <w:webHidden/>
           </w:rPr>
-          <w:instrText xml:space="preserve"> PAGEREF _Toc397026554 \h </w:instrText>
+          <w:instrText xml:space="preserve"> PAGEREF _Toc397077928 \h </w:instrText>
         </w:r>
         <w:r>
           <w:rPr>
@@ -3582,7 +3582,7 @@
             <w:noProof/>
             <w:webHidden/>
           </w:rPr>
-          <w:t>7</w:t>
+          <w:t>9</w:t>
         </w:r>
         <w:r>
           <w:rPr>
@@ -3608,7 +3608,7 @@
           <w:lang w:eastAsia="en-US"/>
         </w:rPr>
       </w:pPr>
-      <w:hyperlink w:anchor="_Toc397026555" w:history="1">
+      <w:hyperlink w:anchor="_Toc397077929" w:history="1">
         <w:r>
           <w:rPr>
             <w:rStyle w:val="Hyperlink"/>
@@ -3652,7 +3652,7 @@
             <w:noProof/>
             <w:webHidden/>
           </w:rPr>
-          <w:instrText xml:space="preserve"> PAGEREF _Toc397026555 \h </w:instrText>
+          <w:instrText xml:space="preserve"> PAGEREF _Toc397077929 \h </w:instrText>
         </w:r>
         <w:r>
           <w:rPr>
@@ -3672,7 +3672,7 @@
             <w:noProof/>
             <w:webHidden/>
           </w:rPr>
-          <w:t>7</w:t>
+          <w:t>9</w:t>
         </w:r>
         <w:r>
           <w:rPr>
@@ -3698,7 +3698,7 @@
           <w:lang w:eastAsia="en-US"/>
         </w:rPr>
       </w:pPr>
-      <w:hyperlink w:anchor="_Toc397026556" w:history="1">
+      <w:hyperlink w:anchor="_Toc397077930" w:history="1">
         <w:r>
           <w:rPr>
             <w:rStyle w:val="Hyperlink"/>
@@ -3742,7 +3742,7 @@
             <w:noProof/>
             <w:webHidden/>
           </w:rPr>
-          <w:instrText xml:space="preserve"> PAGEREF _Toc397026556 \h </w:instrText>
+          <w:instrText xml:space="preserve"> PAGEREF _Toc397077930 \h </w:instrText>
         </w:r>
         <w:r>
           <w:rPr>
@@ -3762,7 +3762,7 @@
             <w:noProof/>
             <w:webHidden/>
           </w:rPr>
-          <w:t>7</w:t>
+          <w:t>9</w:t>
         </w:r>
         <w:r>
           <w:rPr>
@@ -3787,7 +3787,7 @@
           <w:lang w:eastAsia="en-US"/>
         </w:rPr>
       </w:pPr>
-      <w:hyperlink w:anchor="_Toc397026557" w:history="1">
+      <w:hyperlink w:anchor="_Toc397077931" w:history="1">
         <w:r>
           <w:rPr>
             <w:rStyle w:val="Hyperlink"/>
@@ -3815,7 +3815,7 @@
             <w:noProof/>
             <w:webHidden/>
           </w:rPr>
-          <w:instrText xml:space="preserve"> PAGEREF _Toc397026557 \h </w:instrText>
+          <w:instrText xml:space="preserve"> PAGEREF _Toc397077931 \h </w:instrText>
         </w:r>
         <w:r>
           <w:rPr>
@@ -3835,7 +3835,7 @@
             <w:noProof/>
             <w:webHidden/>
           </w:rPr>
-          <w:t>7</w:t>
+          <w:t>9</w:t>
         </w:r>
         <w:r>
           <w:rPr>
@@ -3861,7 +3861,7 @@
           <w:lang w:eastAsia="en-US"/>
         </w:rPr>
       </w:pPr>
-      <w:hyperlink w:anchor="_Toc397026558" w:history="1">
+      <w:hyperlink w:anchor="_Toc397077932" w:history="1">
         <w:r>
           <w:rPr>
             <w:rStyle w:val="Hyperlink"/>
@@ -3905,7 +3905,7 @@
             <w:noProof/>
             <w:webHidden/>
           </w:rPr>
-          <w:instrText xml:space="preserve"> PAGEREF _Toc397026558 \h </w:instrText>
+          <w:instrText xml:space="preserve"> PAGEREF _Toc397077932 \h </w:instrText>
         </w:r>
         <w:r>
           <w:rPr>
@@ -3925,7 +3925,7 @@
             <w:noProof/>
             <w:webHidden/>
           </w:rPr>
-          <w:t>7</w:t>
+          <w:t>9</w:t>
         </w:r>
         <w:r>
           <w:rPr>
@@ -3951,7 +3951,7 @@
           <w:lang w:eastAsia="en-US"/>
         </w:rPr>
       </w:pPr>
-      <w:hyperlink w:anchor="_Toc397026559" w:history="1">
+      <w:hyperlink w:anchor="_Toc397077933" w:history="1">
         <w:r>
           <w:rPr>
             <w:rStyle w:val="Hyperlink"/>
@@ -3995,7 +3995,7 @@
             <w:noProof/>
             <w:webHidden/>
           </w:rPr>
-          <w:instrText xml:space="preserve"> PAGEREF _Toc397026559 \h </w:instrText>
+          <w:instrText xml:space="preserve"> PAGEREF _Toc397077933 \h </w:instrText>
         </w:r>
         <w:r>
           <w:rPr>
@@ -4015,7 +4015,7 @@
             <w:noProof/>
             <w:webHidden/>
           </w:rPr>
-          <w:t>9</w:t>
+          <w:t>10</w:t>
         </w:r>
         <w:r>
           <w:rPr>
@@ -4041,7 +4041,7 @@
           <w:lang w:eastAsia="en-US"/>
         </w:rPr>
       </w:pPr>
-      <w:hyperlink w:anchor="_Toc397026560" w:history="1">
+      <w:hyperlink w:anchor="_Toc397077934" w:history="1">
         <w:r>
           <w:rPr>
             <w:rStyle w:val="Hyperlink"/>
@@ -4085,7 +4085,7 @@
             <w:noProof/>
             <w:webHidden/>
           </w:rPr>
-          <w:instrText xml:space="preserve"> PAGEREF _Toc397026560 \h </w:instrText>
+          <w:instrText xml:space="preserve"> PAGEREF _Toc397077934 \h </w:instrText>
         </w:r>
         <w:r>
           <w:rPr>
@@ -4105,7 +4105,7 @@
             <w:noProof/>
             <w:webHidden/>
           </w:rPr>
-          <w:t>10</w:t>
+          <w:t>11</w:t>
         </w:r>
         <w:r>
           <w:rPr>
@@ -4131,7 +4131,7 @@
           <w:lang w:eastAsia="en-US"/>
         </w:rPr>
       </w:pPr>
-      <w:hyperlink w:anchor="_Toc397026561" w:history="1">
+      <w:hyperlink w:anchor="_Toc397077935" w:history="1">
         <w:r>
           <w:rPr>
             <w:rStyle w:val="Hyperlink"/>
@@ -4175,7 +4175,7 @@
             <w:noProof/>
             <w:webHidden/>
           </w:rPr>
-          <w:instrText xml:space="preserve"> PAGEREF _Toc397026561 \h </w:instrText>
+          <w:instrText xml:space="preserve"> PAGEREF _Toc397077935 \h </w:instrText>
         </w:r>
         <w:r>
           <w:rPr>
@@ -4195,7 +4195,7 @@
             <w:noProof/>
             <w:webHidden/>
           </w:rPr>
-          <w:t>11</w:t>
+          <w:t>12</w:t>
         </w:r>
         <w:r>
           <w:rPr>
@@ -4221,7 +4221,7 @@
           <w:lang w:eastAsia="en-US"/>
         </w:rPr>
       </w:pPr>
-      <w:hyperlink w:anchor="_Toc397026562" w:history="1">
+      <w:hyperlink w:anchor="_Toc397077936" w:history="1">
         <w:r>
           <w:rPr>
             <w:rStyle w:val="Hyperlink"/>
@@ -4265,7 +4265,7 @@
             <w:noProof/>
             <w:webHidden/>
           </w:rPr>
-          <w:instrText xml:space="preserve"> PAGEREF _Toc397026562 \h </w:instrText>
+          <w:instrText xml:space="preserve"> PAGEREF _Toc397077936 \h </w:instrText>
         </w:r>
         <w:r>
           <w:rPr>
@@ -4285,7 +4285,7 @@
             <w:noProof/>
             <w:webHidden/>
           </w:rPr>
-          <w:t>12</w:t>
+          <w:t>13</w:t>
         </w:r>
         <w:r>
           <w:rPr>
@@ -4311,7 +4311,7 @@
           <w:lang w:eastAsia="en-US"/>
         </w:rPr>
       </w:pPr>
-      <w:hyperlink w:anchor="_Toc397026563" w:history="1">
+      <w:hyperlink w:anchor="_Toc397077937" w:history="1">
         <w:r>
           <w:rPr>
             <w:rStyle w:val="Hyperlink"/>
@@ -4355,7 +4355,7 @@
             <w:noProof/>
             <w:webHidden/>
           </w:rPr>
-          <w:instrText xml:space="preserve"> PAGEREF _Toc397026563 \h </w:instrText>
+          <w:instrText xml:space="preserve"> PAGEREF _Toc397077937 \h </w:instrText>
         </w:r>
         <w:r>
           <w:rPr>
@@ -4375,7 +4375,7 @@
             <w:noProof/>
             <w:webHidden/>
           </w:rPr>
-          <w:t>13</w:t>
+          <w:t>14</w:t>
         </w:r>
         <w:r>
           <w:rPr>
@@ -4400,7 +4400,7 @@
           <w:lang w:eastAsia="en-US"/>
         </w:rPr>
       </w:pPr>
-      <w:hyperlink w:anchor="_Toc397026564" w:history="1">
+      <w:hyperlink w:anchor="_Toc397077938" w:history="1">
         <w:r>
           <w:rPr>
             <w:rStyle w:val="Hyperlink"/>
@@ -4427,7 +4427,7 @@
             <w:noProof/>
             <w:webHidden/>
           </w:rPr>
-          <w:instrText xml:space="preserve"> PAGEREF _Toc397026564 \h </w:instrText>
+          <w:instrText xml:space="preserve"> PAGEREF _Toc397077938 \h </w:instrText>
         </w:r>
         <w:r>
           <w:rPr>
@@ -4447,7 +4447,7 @@
             <w:noProof/>
             <w:webHidden/>
           </w:rPr>
-          <w:t>14</w:t>
+          <w:t>15</w:t>
         </w:r>
         <w:r>
           <w:rPr>
@@ -4472,7 +4472,7 @@
           <w:lang w:eastAsia="en-US"/>
         </w:rPr>
       </w:pPr>
-      <w:hyperlink w:anchor="_Toc397026565" w:history="1">
+      <w:hyperlink w:anchor="_Toc397077939" w:history="1">
         <w:r>
           <w:rPr>
             <w:rStyle w:val="Hyperlink"/>
@@ -4499,7 +4499,7 @@
             <w:noProof/>
             <w:webHidden/>
           </w:rPr>
-          <w:instrText xml:space="preserve"> PAGEREF _Toc397026565 \h </w:instrText>
+          <w:instrText xml:space="preserve"> PAGEREF _Toc397077939 \h </w:instrText>
         </w:r>
         <w:r>
           <w:rPr>
@@ -4519,7 +4519,7 @@
             <w:noProof/>
             <w:webHidden/>
           </w:rPr>
-          <w:t>16</w:t>
+          <w:t>17</w:t>
         </w:r>
         <w:r>
           <w:rPr>
@@ -4720,7 +4720,7 @@
         </w:rPr>
       </w:pPr>
       <w:bookmarkStart w:id="0" w:name="_Toc172516612"/>
-      <w:bookmarkStart w:id="1" w:name="_Toc397026527"/>
+      <w:bookmarkStart w:id="1" w:name="_Toc397077901"/>
       <w:r>
         <w:rPr>
           <w:sz w:val="24"/>
@@ -4805,7 +4805,7 @@
               </w:tabs>
               <w:ind w:left="540" w:hanging="540"/>
             </w:pPr>
-            <w:bookmarkStart w:id="2" w:name="_Toc397026528"/>
+            <w:bookmarkStart w:id="2" w:name="_Toc397077902"/>
             <w:r>
               <w:t>Reference</w:t>
             </w:r>
@@ -4900,7 +4900,7 @@
               </w:tabs>
               <w:ind w:left="540" w:hanging="540"/>
             </w:pPr>
-            <w:bookmarkStart w:id="3" w:name="_Toc397026529"/>
+            <w:bookmarkStart w:id="3" w:name="_Toc397077903"/>
             <w:r>
               <w:t>Project</w:t>
             </w:r>
@@ -4994,7 +4994,7 @@
               <w:pStyle w:val="Heading2"/>
               <w:ind w:left="547" w:hanging="547"/>
             </w:pPr>
-            <w:bookmarkStart w:id="4" w:name="_Toc397026530"/>
+            <w:bookmarkStart w:id="4" w:name="_Toc397077904"/>
             <w:r>
               <w:t>Project Internal Guide</w:t>
             </w:r>
@@ -6422,7 +6422,7 @@
               </w:tabs>
               <w:ind w:left="540" w:hanging="540"/>
             </w:pPr>
-            <w:bookmarkStart w:id="5" w:name="_Toc397026531"/>
+            <w:bookmarkStart w:id="5" w:name="_Toc397077905"/>
             <w:r>
               <w:t>Organizations Involved in the Project:</w:t>
             </w:r>
@@ -7365,7 +7365,7 @@
               </w:tabs>
               <w:ind w:left="540" w:hanging="540"/>
             </w:pPr>
-            <w:bookmarkStart w:id="6" w:name="_Toc397026532"/>
+            <w:bookmarkStart w:id="6" w:name="_Toc397077906"/>
             <w:r>
               <w:t>Key Words:</w:t>
             </w:r>
@@ -7398,7 +7398,6 @@
           </w:tcPr>
           <w:p>
             <w:pPr>
-              <w:ind w:left="540"/>
               <w:jc w:val="both"/>
               <w:rPr>
                 <w:rFonts w:ascii="Arial" w:hAnsi="Arial" w:cs="Arial"/>
@@ -7406,6 +7405,14 @@
                 <w:szCs w:val="22"/>
               </w:rPr>
             </w:pPr>
+            <w:r>
+              <w:rPr>
+                <w:rFonts w:ascii="Arial" w:hAnsi="Arial" w:cs="Arial"/>
+                <w:sz w:val="22"/>
+                <w:szCs w:val="22"/>
+              </w:rPr>
+              <w:t xml:space="preserve">      Result Management System, Student Management System, Exam software</w:t>
+            </w:r>
           </w:p>
         </w:tc>
       </w:tr>
@@ -7435,7 +7442,7 @@
                 <w:sz w:val="20"/>
               </w:rPr>
             </w:pPr>
-            <w:bookmarkStart w:id="7" w:name="_Toc397026533"/>
+            <w:bookmarkStart w:id="7" w:name="_Toc397077907"/>
             <w:r>
               <w:t>Research and Development Theme:</w:t>
             </w:r>
@@ -7526,7 +7533,7 @@
               </w:tabs>
               <w:ind w:left="540" w:hanging="540"/>
             </w:pPr>
-            <w:bookmarkStart w:id="8" w:name="_Toc397026534"/>
+            <w:bookmarkStart w:id="8" w:name="_Toc397077908"/>
             <w:r>
               <w:t>Project Status:</w:t>
             </w:r>
@@ -7659,7 +7666,7 @@
               </w:tabs>
               <w:ind w:left="540" w:hanging="540"/>
             </w:pPr>
-            <w:bookmarkStart w:id="9" w:name="_Toc397026535"/>
+            <w:bookmarkStart w:id="9" w:name="_Toc397077909"/>
             <w:r>
               <w:t>Project Duration:</w:t>
             </w:r>
@@ -7850,7 +7857,7 @@
               </w:tabs>
               <w:ind w:left="540" w:hanging="540"/>
             </w:pPr>
-            <w:bookmarkStart w:id="10" w:name="_Toc397026536"/>
+            <w:bookmarkStart w:id="10" w:name="_Toc397077910"/>
             <w:r>
               <w:t>Executive Summary</w:t>
             </w:r>
@@ -7933,7 +7940,7 @@
         </w:rPr>
       </w:pPr>
       <w:bookmarkStart w:id="11" w:name="_Toc172516613"/>
-      <w:bookmarkStart w:id="12" w:name="_Toc397026537"/>
+      <w:bookmarkStart w:id="12" w:name="_Toc397077911"/>
       <w:r>
         <w:rPr>
           <w:sz w:val="24"/>
@@ -8048,7 +8055,7 @@
               </w:tabs>
               <w:ind w:left="540" w:hanging="540"/>
             </w:pPr>
-            <w:bookmarkStart w:id="13" w:name="_Toc397026538"/>
+            <w:bookmarkStart w:id="13" w:name="_Toc397077912"/>
             <w:r>
               <w:t>Scope of the Project:</w:t>
             </w:r>
@@ -8660,7 +8667,7 @@
               <w:pStyle w:val="Heading2"/>
               <w:ind w:left="540" w:hanging="540"/>
             </w:pPr>
-            <w:bookmarkStart w:id="14" w:name="_Toc397026539"/>
+            <w:bookmarkStart w:id="14" w:name="_Toc397077913"/>
             <w:r>
               <w:t>Introduction:</w:t>
             </w:r>
@@ -8696,7 +8703,7 @@
                 <w:b w:val="0"/>
               </w:rPr>
             </w:pPr>
-            <w:bookmarkStart w:id="15" w:name="_Toc397026540"/>
+            <w:bookmarkStart w:id="15" w:name="_Toc397077914"/>
             <w:r>
               <w:t xml:space="preserve">B1.   </w:t>
             </w:r>
@@ -8835,7 +8842,7 @@
                 <w:numId w:val="0"/>
               </w:numPr>
             </w:pPr>
-            <w:bookmarkStart w:id="16" w:name="_Toc397026541"/>
+            <w:bookmarkStart w:id="16" w:name="_Toc397077915"/>
             <w:r>
               <w:t>B2.   Current State of the Art:</w:t>
             </w:r>
@@ -8952,7 +8959,7 @@
               <w:pStyle w:val="Heading2"/>
               <w:ind w:left="540" w:hanging="540"/>
             </w:pPr>
-            <w:bookmarkStart w:id="17" w:name="_Toc397026542"/>
+            <w:bookmarkStart w:id="17" w:name="_Toc397077916"/>
             <w:r>
               <w:t>Challenges:</w:t>
             </w:r>
@@ -9232,7 +9239,7 @@
               <w:pStyle w:val="Heading2"/>
               <w:ind w:left="540" w:hanging="540"/>
             </w:pPr>
-            <w:bookmarkStart w:id="18" w:name="_Toc397026543"/>
+            <w:bookmarkStart w:id="18" w:name="_Toc397077917"/>
             <w:r>
               <w:t>Motivation and Need:</w:t>
             </w:r>
@@ -9505,7 +9512,7 @@
           <w:szCs w:val="24"/>
         </w:rPr>
       </w:pPr>
-      <w:bookmarkStart w:id="19" w:name="_Toc397026544"/>
+      <w:bookmarkStart w:id="19" w:name="_Toc397077918"/>
       <w:r>
         <w:rPr>
           <w:sz w:val="24"/>
@@ -9570,7 +9577,7 @@
               </w:tabs>
               <w:ind w:left="540" w:hanging="540"/>
             </w:pPr>
-            <w:bookmarkStart w:id="20" w:name="_Toc397026545"/>
+            <w:bookmarkStart w:id="20" w:name="_Toc397077919"/>
             <w:r>
               <w:t>Specific Objectives Being Addressed by the Project:</w:t>
             </w:r>
@@ -10136,7 +10143,7 @@
         </w:rPr>
       </w:pPr>
       <w:bookmarkStart w:id="21" w:name="_Toc172516616"/>
-      <w:bookmarkStart w:id="22" w:name="_Toc397026546"/>
+      <w:bookmarkStart w:id="22" w:name="_Toc397077920"/>
       <w:r>
         <w:rPr>
           <w:sz w:val="24"/>
@@ -10219,7 +10226,7 @@
                 <w:sz w:val="20"/>
               </w:rPr>
             </w:pPr>
-            <w:bookmarkStart w:id="23" w:name="_Toc397026547"/>
+            <w:bookmarkStart w:id="23" w:name="_Toc397077921"/>
             <w:r>
               <w:t>Development</w:t>
             </w:r>
@@ -10497,7 +10504,95 @@
                 <w:sz w:val="22"/>
                 <w:szCs w:val="22"/>
               </w:rPr>
-              <w:t>The SDLC helps us to define the “what”, work out “how”, and then develop and deliver a quality product by the “when”. System development as defined in SDLC version we are adopting consists of seven key phases. Following</w:t>
+              <w:t xml:space="preserve">The SDLC </w:t>
+            </w:r>
+            <w:r>
+              <w:rPr>
+                <w:rFonts w:ascii="Arial" w:hAnsi="Arial" w:cs="Arial"/>
+                <w:sz w:val="22"/>
+                <w:szCs w:val="22"/>
+              </w:rPr>
+              <w:t xml:space="preserve">helps us to define the </w:t>
+            </w:r>
+            <w:r>
+              <w:rPr>
+                <w:rFonts w:ascii="Arial" w:hAnsi="Arial" w:cs="Arial"/>
+                <w:b/>
+                <w:i/>
+                <w:sz w:val="22"/>
+                <w:szCs w:val="22"/>
+              </w:rPr>
+              <w:t>what</w:t>
+            </w:r>
+            <w:r>
+              <w:rPr>
+                <w:rFonts w:ascii="Arial" w:hAnsi="Arial" w:cs="Arial"/>
+                <w:sz w:val="22"/>
+                <w:szCs w:val="22"/>
+              </w:rPr>
+              <w:t xml:space="preserve">, work out </w:t>
+            </w:r>
+            <w:r>
+              <w:rPr>
+                <w:rFonts w:ascii="Arial" w:hAnsi="Arial" w:cs="Arial"/>
+                <w:b/>
+                <w:i/>
+                <w:sz w:val="22"/>
+                <w:szCs w:val="22"/>
+              </w:rPr>
+              <w:t>how</w:t>
+            </w:r>
+            <w:r>
+              <w:rPr>
+                <w:rFonts w:ascii="Arial" w:hAnsi="Arial" w:cs="Arial"/>
+                <w:sz w:val="22"/>
+                <w:szCs w:val="22"/>
+              </w:rPr>
+              <w:t>, and then develop and de</w:t>
+            </w:r>
+            <w:r>
+              <w:rPr>
+                <w:rFonts w:ascii="Arial" w:hAnsi="Arial" w:cs="Arial"/>
+                <w:sz w:val="22"/>
+                <w:szCs w:val="22"/>
+              </w:rPr>
+              <w:t xml:space="preserve">liver a quality product by the </w:t>
+            </w:r>
+            <w:bookmarkStart w:id="24" w:name="_GoBack"/>
+            <w:r>
+              <w:rPr>
+                <w:rFonts w:ascii="Arial" w:hAnsi="Arial" w:cs="Arial"/>
+                <w:b/>
+                <w:i/>
+                <w:sz w:val="22"/>
+                <w:szCs w:val="22"/>
+              </w:rPr>
+              <w:t>when</w:t>
+            </w:r>
+            <w:bookmarkEnd w:id="24"/>
+            <w:r>
+              <w:rPr>
+                <w:rFonts w:ascii="Arial" w:hAnsi="Arial" w:cs="Arial"/>
+                <w:sz w:val="22"/>
+                <w:szCs w:val="22"/>
+              </w:rPr>
+              <w:t xml:space="preserve">. System development as defined in SDLC version we are adopting </w:t>
+            </w:r>
+            <w:r>
+              <w:rPr>
+                <w:rFonts w:ascii="Arial" w:hAnsi="Arial" w:cs="Arial"/>
+                <w:sz w:val="22"/>
+                <w:szCs w:val="22"/>
+              </w:rPr>
+              <w:t>methodology consisting</w:t>
+            </w:r>
+            <w:r>
+              <w:rPr>
+                <w:rFonts w:ascii="Arial" w:hAnsi="Arial" w:cs="Arial"/>
+                <w:sz w:val="22"/>
+                <w:szCs w:val="22"/>
+              </w:rPr>
+              <w:t xml:space="preserve"> of seven key phases. Following</w:t>
             </w:r>
             <w:r>
               <w:rPr>
@@ -10524,10 +10619,37 @@
             <w:r>
               <w:rPr>
                 <w:rFonts w:ascii="Arial" w:hAnsi="Arial" w:cs="Arial"/>
-                <w:sz w:val="22"/>
-                <w:szCs w:val="22"/>
-              </w:rPr>
-              <w:t xml:space="preserve">Phase 1 : Capturing the Requirements – This phase </w:t>
+                <w:b/>
+                <w:sz w:val="22"/>
+                <w:szCs w:val="22"/>
+              </w:rPr>
+              <w:t>Phase 1 :</w:t>
+            </w:r>
+            <w:r>
+              <w:rPr>
+                <w:rFonts w:ascii="Arial" w:hAnsi="Arial" w:cs="Arial"/>
+                <w:sz w:val="22"/>
+                <w:szCs w:val="22"/>
+              </w:rPr>
+              <w:t xml:space="preserve"> </w:t>
+            </w:r>
+            <w:r>
+              <w:rPr>
+                <w:rFonts w:ascii="Arial" w:hAnsi="Arial" w:cs="Arial"/>
+                <w:b/>
+                <w:i/>
+                <w:sz w:val="22"/>
+                <w:szCs w:val="22"/>
+              </w:rPr>
+              <w:t>Capturing the Requirements</w:t>
+            </w:r>
+            <w:r>
+              <w:rPr>
+                <w:rFonts w:ascii="Arial" w:hAnsi="Arial" w:cs="Arial"/>
+                <w:sz w:val="22"/>
+                <w:szCs w:val="22"/>
+              </w:rPr>
+              <w:t xml:space="preserve"> – This phase </w:t>
             </w:r>
             <w:r>
               <w:rPr>
@@ -10610,6 +10732,7 @@
             <w:r>
               <w:rPr>
                 <w:rFonts w:ascii="Arial" w:hAnsi="Arial" w:cs="Arial"/>
+                <w:b/>
                 <w:sz w:val="22"/>
                 <w:szCs w:val="22"/>
               </w:rPr>
@@ -10618,6 +10741,7 @@
             <w:r>
               <w:rPr>
                 <w:rFonts w:ascii="Arial" w:hAnsi="Arial" w:cs="Arial"/>
+                <w:b/>
                 <w:sz w:val="22"/>
                 <w:szCs w:val="22"/>
               </w:rPr>
@@ -10626,6 +10750,7 @@
             <w:r>
               <w:rPr>
                 <w:rFonts w:ascii="Arial" w:hAnsi="Arial" w:cs="Arial"/>
+                <w:b/>
                 <w:sz w:val="22"/>
                 <w:szCs w:val="22"/>
               </w:rPr>
@@ -10634,10 +10759,20 @@
             <w:r>
               <w:rPr>
                 <w:rFonts w:ascii="Arial" w:hAnsi="Arial" w:cs="Arial"/>
-                <w:sz w:val="22"/>
-                <w:szCs w:val="22"/>
-              </w:rPr>
-              <w:t xml:space="preserve">Analyzing the Requirements – In this process, we </w:t>
+                <w:b/>
+                <w:i/>
+                <w:sz w:val="22"/>
+                <w:szCs w:val="22"/>
+              </w:rPr>
+              <w:t>Analyzing the Requirements</w:t>
+            </w:r>
+            <w:r>
+              <w:rPr>
+                <w:rFonts w:ascii="Arial" w:hAnsi="Arial" w:cs="Arial"/>
+                <w:sz w:val="22"/>
+                <w:szCs w:val="22"/>
+              </w:rPr>
+              <w:t xml:space="preserve"> – In this process, we </w:t>
             </w:r>
             <w:r>
               <w:rPr>
@@ -10760,6 +10895,7 @@
             <w:r>
               <w:rPr>
                 <w:rFonts w:ascii="Arial" w:hAnsi="Arial" w:cs="Arial"/>
+                <w:b/>
                 <w:sz w:val="22"/>
                 <w:szCs w:val="22"/>
               </w:rPr>
@@ -10768,10 +10904,29 @@
             <w:r>
               <w:rPr>
                 <w:rFonts w:ascii="Arial" w:hAnsi="Arial" w:cs="Arial"/>
-                <w:sz w:val="22"/>
-                <w:szCs w:val="22"/>
-              </w:rPr>
-              <w:t xml:space="preserve"> 3: Designing a Solution – After we understand the requirements and have analyzed them in detail, we will produce a design. This phase defines how the system will be built.</w:t>
+                <w:b/>
+                <w:sz w:val="22"/>
+                <w:szCs w:val="22"/>
+              </w:rPr>
+              <w:t xml:space="preserve"> 3: </w:t>
+            </w:r>
+            <w:r>
+              <w:rPr>
+                <w:rFonts w:ascii="Arial" w:hAnsi="Arial" w:cs="Arial"/>
+                <w:b/>
+                <w:i/>
+                <w:sz w:val="22"/>
+                <w:szCs w:val="22"/>
+              </w:rPr>
+              <w:t>Designing a Solution</w:t>
+            </w:r>
+            <w:r>
+              <w:rPr>
+                <w:rFonts w:ascii="Arial" w:hAnsi="Arial" w:cs="Arial"/>
+                <w:sz w:val="22"/>
+                <w:szCs w:val="22"/>
+              </w:rPr>
+              <w:t xml:space="preserve"> – After we understand the requirements and have analyzed them in detail, we will produce a design. This phase defines how the system will be built.</w:t>
             </w:r>
           </w:p>
           <w:p>
@@ -10790,6 +10945,7 @@
             <w:r>
               <w:rPr>
                 <w:rFonts w:ascii="Arial" w:hAnsi="Arial" w:cs="Arial"/>
+                <w:b/>
                 <w:sz w:val="22"/>
                 <w:szCs w:val="22"/>
               </w:rPr>
@@ -10798,10 +10954,29 @@
             <w:r>
               <w:rPr>
                 <w:rFonts w:ascii="Arial" w:hAnsi="Arial" w:cs="Arial"/>
-                <w:sz w:val="22"/>
-                <w:szCs w:val="22"/>
-              </w:rPr>
-              <w:t xml:space="preserve"> 4: Developing a Solution – From the “what” and the how, we will produce and test the individual, self-contained modules that will make up the solution.</w:t>
+                <w:b/>
+                <w:sz w:val="22"/>
+                <w:szCs w:val="22"/>
+              </w:rPr>
+              <w:t xml:space="preserve"> 4: Developing a </w:t>
+            </w:r>
+            <w:r>
+              <w:rPr>
+                <w:rFonts w:ascii="Arial" w:hAnsi="Arial" w:cs="Arial"/>
+                <w:b/>
+                <w:i/>
+                <w:sz w:val="22"/>
+                <w:szCs w:val="22"/>
+              </w:rPr>
+              <w:t>Solution</w:t>
+            </w:r>
+            <w:r>
+              <w:rPr>
+                <w:rFonts w:ascii="Arial" w:hAnsi="Arial" w:cs="Arial"/>
+                <w:sz w:val="22"/>
+                <w:szCs w:val="22"/>
+              </w:rPr>
+              <w:t xml:space="preserve"> – From the “what” and the how, we will produce and test the individual, self-contained modules that will make up the solution.</w:t>
             </w:r>
           </w:p>
           <w:p>
@@ -10820,6 +10995,7 @@
             <w:r>
               <w:rPr>
                 <w:rFonts w:ascii="Arial" w:hAnsi="Arial" w:cs="Arial"/>
+                <w:b/>
                 <w:sz w:val="22"/>
                 <w:szCs w:val="22"/>
               </w:rPr>
@@ -10828,10 +11004,29 @@
             <w:r>
               <w:rPr>
                 <w:rFonts w:ascii="Arial" w:hAnsi="Arial" w:cs="Arial"/>
-                <w:sz w:val="22"/>
-                <w:szCs w:val="22"/>
-              </w:rPr>
-              <w:t xml:space="preserve"> 5: System Integration and Testing – We will now take all the modules developed in Phase 4 and put them together as a complete solution. For the first time, we can test the entire system as a cohesive entity. “We will confirm that we have a solid product that meets all the original requirements.</w:t>
+                <w:b/>
+                <w:sz w:val="22"/>
+                <w:szCs w:val="22"/>
+              </w:rPr>
+              <w:t xml:space="preserve"> 5: </w:t>
+            </w:r>
+            <w:r>
+              <w:rPr>
+                <w:rFonts w:ascii="Arial" w:hAnsi="Arial" w:cs="Arial"/>
+                <w:b/>
+                <w:i/>
+                <w:sz w:val="22"/>
+                <w:szCs w:val="22"/>
+              </w:rPr>
+              <w:t>System Integration and Testing</w:t>
+            </w:r>
+            <w:r>
+              <w:rPr>
+                <w:rFonts w:ascii="Arial" w:hAnsi="Arial" w:cs="Arial"/>
+                <w:sz w:val="22"/>
+                <w:szCs w:val="22"/>
+              </w:rPr>
+              <w:t xml:space="preserve"> – We will now take all the modules developed in Phase 4 and put them together as a complete solution. For the first time, we can test the entire system as a cohesive entity. “We will confirm that we have a solid product that meets all the original requirements.</w:t>
             </w:r>
           </w:p>
           <w:p>
@@ -10850,10 +11045,21 @@
             <w:r>
               <w:rPr>
                 <w:rFonts w:ascii="Arial" w:hAnsi="Arial" w:cs="Arial"/>
-                <w:sz w:val="22"/>
-                <w:szCs w:val="22"/>
-              </w:rPr>
-              <w:t>Phase 6: Implementation and Acceptance by College Management</w:t>
+                <w:b/>
+                <w:sz w:val="22"/>
+                <w:szCs w:val="22"/>
+              </w:rPr>
+              <w:t xml:space="preserve">Phase 6: </w:t>
+            </w:r>
+            <w:r>
+              <w:rPr>
+                <w:rFonts w:ascii="Arial" w:hAnsi="Arial" w:cs="Arial"/>
+                <w:b/>
+                <w:i/>
+                <w:sz w:val="22"/>
+                <w:szCs w:val="22"/>
+              </w:rPr>
+              <w:t>Implementation and Acceptance by College Management</w:t>
             </w:r>
             <w:r>
               <w:rPr>
@@ -10896,6 +11102,7 @@
             <w:r>
               <w:rPr>
                 <w:rFonts w:ascii="Arial" w:hAnsi="Arial" w:cs="Arial"/>
+                <w:b/>
                 <w:sz w:val="22"/>
                 <w:szCs w:val="22"/>
               </w:rPr>
@@ -10904,10 +11111,22 @@
             <w:r>
               <w:rPr>
                 <w:rFonts w:ascii="Arial" w:hAnsi="Arial" w:cs="Arial"/>
-                <w:sz w:val="22"/>
-                <w:szCs w:val="22"/>
-              </w:rPr>
-              <w:t>Support and Training</w:t>
+                <w:b/>
+                <w:i/>
+                <w:sz w:val="22"/>
+                <w:szCs w:val="22"/>
+              </w:rPr>
+              <w:t>User Manual Documentation</w:t>
+            </w:r>
+            <w:r>
+              <w:rPr>
+                <w:rFonts w:ascii="Arial" w:hAnsi="Arial" w:cs="Arial"/>
+                <w:b/>
+                <w:i/>
+                <w:sz w:val="22"/>
+                <w:szCs w:val="22"/>
+              </w:rPr>
+              <w:t xml:space="preserve"> and Training</w:t>
             </w:r>
             <w:r>
               <w:rPr>
@@ -11188,8 +11407,6 @@
             </w:r>
           </w:p>
         </w:tc>
-        <w:bookmarkStart w:id="24" w:name="_GoBack"/>
-        <w:bookmarkEnd w:id="24"/>
       </w:tr>
       <w:tr>
         <w:trPr>
@@ -11221,7 +11438,7 @@
               </w:tabs>
               <w:ind w:left="540" w:hanging="540"/>
             </w:pPr>
-            <w:bookmarkStart w:id="25" w:name="_Toc397026548"/>
+            <w:bookmarkStart w:id="25" w:name="_Toc397077922"/>
             <w:r>
               <w:lastRenderedPageBreak/>
               <w:t>Project Team:</w:t>
@@ -11878,7 +12095,7 @@
                 <w:sz w:val="20"/>
               </w:rPr>
             </w:pPr>
-            <w:bookmarkStart w:id="26" w:name="_Toc397026549"/>
+            <w:bookmarkStart w:id="26" w:name="_Toc397077923"/>
             <w:r>
               <w:t>Team Structure:</w:t>
             </w:r>
@@ -12545,7 +12762,7 @@
                 <w:b w:val="0"/>
               </w:rPr>
             </w:pPr>
-            <w:bookmarkStart w:id="27" w:name="_Toc397026550"/>
+            <w:bookmarkStart w:id="27" w:name="_Toc397077924"/>
             <w:r>
               <w:lastRenderedPageBreak/>
               <w:t>Project Activities:</w:t>
@@ -12677,7 +12894,7 @@
                 <w:b w:val="0"/>
               </w:rPr>
             </w:pPr>
-            <w:bookmarkStart w:id="28" w:name="_Toc397026551"/>
+            <w:bookmarkStart w:id="28" w:name="_Toc397077925"/>
             <w:r>
               <w:t>Key Milestones</w:t>
             </w:r>
@@ -13855,7 +14072,7 @@
         </w:rPr>
       </w:pPr>
       <w:bookmarkStart w:id="29" w:name="_Toc172516614"/>
-      <w:bookmarkStart w:id="30" w:name="_Toc397026552"/>
+      <w:bookmarkStart w:id="30" w:name="_Toc397077926"/>
       <w:r>
         <w:rPr>
           <w:sz w:val="24"/>
@@ -13925,7 +14142,7 @@
                 <w:sz w:val="20"/>
               </w:rPr>
             </w:pPr>
-            <w:bookmarkStart w:id="31" w:name="_Toc397026553"/>
+            <w:bookmarkStart w:id="31" w:name="_Toc397077927"/>
             <w:r>
               <w:t>Direct Customers / Beneficiaries of the Project:</w:t>
             </w:r>
@@ -14032,7 +14249,7 @@
                 <w:b w:val="0"/>
               </w:rPr>
             </w:pPr>
-            <w:bookmarkStart w:id="32" w:name="_Toc397026554"/>
+            <w:bookmarkStart w:id="32" w:name="_Toc397077928"/>
             <w:r>
               <w:lastRenderedPageBreak/>
               <w:t>Outputs Expected from the Project:</w:t>
@@ -14116,8 +14333,8 @@
           <w:szCs w:val="24"/>
         </w:rPr>
       </w:pPr>
-      <w:bookmarkStart w:id="33" w:name="_Toc397026555"/>
-      <w:bookmarkStart w:id="34" w:name="_Toc172516620"/>
+      <w:bookmarkStart w:id="33" w:name="_Toc172516620"/>
+      <w:bookmarkStart w:id="34" w:name="_Toc397077929"/>
       <w:r>
         <w:rPr>
           <w:sz w:val="24"/>
@@ -14146,7 +14363,7 @@
         </w:rPr>
         <w:t>Risk Analysis</w:t>
       </w:r>
-      <w:bookmarkEnd w:id="33"/>
+      <w:bookmarkEnd w:id="34"/>
     </w:p>
     <w:tbl>
       <w:tblPr>
@@ -14189,7 +14406,7 @@
               </w:tabs>
               <w:ind w:left="540" w:hanging="540"/>
             </w:pPr>
-            <w:bookmarkStart w:id="35" w:name="_Toc397026556"/>
+            <w:bookmarkStart w:id="35" w:name="_Toc397077930"/>
             <w:r>
               <w:t>Risks of the Project:</w:t>
             </w:r>
@@ -14733,7 +14950,7 @@
                 <w:bCs/>
               </w:rPr>
             </w:pPr>
-            <w:bookmarkStart w:id="36" w:name="_Toc397026557"/>
+            <w:bookmarkStart w:id="36" w:name="_Toc397077931"/>
             <w:r>
               <w:rPr>
                 <w:bCs/>
@@ -14803,7 +15020,7 @@
           </w:p>
         </w:tc>
       </w:tr>
-      <w:bookmarkEnd w:id="34"/>
+      <w:bookmarkEnd w:id="33"/>
     </w:tbl>
     <w:p>
       <w:pPr>
@@ -14835,7 +15052,7 @@
         </w:rPr>
       </w:pPr>
       <w:bookmarkStart w:id="37" w:name="_Toc260300129"/>
-      <w:bookmarkStart w:id="38" w:name="_Toc397026558"/>
+      <w:bookmarkStart w:id="38" w:name="_Toc397077932"/>
       <w:r>
         <w:rPr>
           <w:sz w:val="24"/>
@@ -16231,7 +16448,7 @@
           <w:sz w:val="24"/>
         </w:rPr>
       </w:pPr>
-      <w:bookmarkStart w:id="39" w:name="_Toc397026559"/>
+      <w:bookmarkStart w:id="39" w:name="_Toc397077933"/>
       <w:r>
         <w:rPr>
           <w:sz w:val="24"/>
@@ -16275,7 +16492,7 @@
         </w:rPr>
         <w:br w:type="page"/>
       </w:r>
-      <w:bookmarkStart w:id="40" w:name="_Toc397026560"/>
+      <w:bookmarkStart w:id="40" w:name="_Toc397077934"/>
       <w:r>
         <w:rPr>
           <w:sz w:val="24"/>
@@ -17706,7 +17923,7 @@
         </w:rPr>
       </w:pPr>
       <w:bookmarkStart w:id="41" w:name="_Toc172516617"/>
-      <w:bookmarkStart w:id="42" w:name="_Toc397026561"/>
+      <w:bookmarkStart w:id="42" w:name="_Toc397077935"/>
       <w:r>
         <w:rPr>
           <w:sz w:val="24"/>
@@ -18092,7 +18309,7 @@
           <w:sz w:val="24"/>
         </w:rPr>
       </w:pPr>
-      <w:bookmarkStart w:id="43" w:name="_Toc397026562"/>
+      <w:bookmarkStart w:id="43" w:name="_Toc397077936"/>
       <w:r>
         <w:rPr>
           <w:sz w:val="24"/>
@@ -22113,7 +22330,7 @@
           <w:sz w:val="24"/>
         </w:rPr>
       </w:pPr>
-      <w:bookmarkStart w:id="44" w:name="_Toc397026563"/>
+      <w:bookmarkStart w:id="44" w:name="_Toc397077937"/>
       <w:r>
         <w:rPr>
           <w:sz w:val="24"/>
@@ -22178,7 +22395,7 @@
         </w:rPr>
       </w:pPr>
       <w:bookmarkStart w:id="45" w:name="_Toc172516621"/>
-      <w:bookmarkStart w:id="46" w:name="_Toc397026564"/>
+      <w:bookmarkStart w:id="46" w:name="_Toc397077938"/>
       <w:r>
         <w:rPr>
           <w:sz w:val="24"/>
@@ -24127,7 +24344,7 @@
       <w:r>
         <w:br w:type="page"/>
       </w:r>
-      <w:bookmarkStart w:id="47" w:name="_Toc397026565"/>
+      <w:bookmarkStart w:id="47" w:name="_Toc397077939"/>
       <w:r>
         <w:rPr>
           <w:sz w:val="24"/>
@@ -24299,7 +24516,7 @@
         <w:sz w:val="20"/>
         <w:szCs w:val="20"/>
       </w:rPr>
-      <w:t>10</w:t>
+      <w:t>11</w:t>
     </w:r>
     <w:r>
       <w:rPr>
@@ -30062,50 +30279,50 @@
     </dgm:pt>
   </dgm:ptLst>
   <dgm:cxnLst>
-    <dgm:cxn modelId="{9DE73BA1-37D6-467D-B7C8-A1A6349DA94A}" type="presOf" srcId="{D7F139EF-D940-4D40-8CE7-3256E5EF29BC}" destId="{10D0DB8F-0471-4302-8F6D-F2AA4442CDC9}" srcOrd="0" destOrd="0" presId="urn:microsoft.com/office/officeart/2005/8/layout/hierarchy1"/>
-    <dgm:cxn modelId="{C2CC14C8-0A8C-454F-B040-789635DA7F08}" type="presOf" srcId="{05029F50-E33F-45F1-9948-1C63C182634D}" destId="{460CDB34-4EF0-4787-B1B9-10E2A1614613}" srcOrd="0" destOrd="0" presId="urn:microsoft.com/office/officeart/2005/8/layout/hierarchy1"/>
-    <dgm:cxn modelId="{51EF3D87-994E-4906-95FD-7EC4D88EEA09}" type="presOf" srcId="{A5ADF21F-B1AB-4A45-ADB5-3A37BD725F81}" destId="{544DF0E3-5859-4DCA-B6CA-F9D7EB32B611}" srcOrd="0" destOrd="0" presId="urn:microsoft.com/office/officeart/2005/8/layout/hierarchy1"/>
-    <dgm:cxn modelId="{EA812EC4-E15F-4FB2-B225-BB9293C5F402}" type="presOf" srcId="{C33D910E-A947-4468-AE93-6612C0D134A4}" destId="{08EC7C98-5367-47EE-AA1F-B298A49A847D}" srcOrd="0" destOrd="0" presId="urn:microsoft.com/office/officeart/2005/8/layout/hierarchy1"/>
+    <dgm:cxn modelId="{D14A3163-EE9C-4A34-874C-3359C09CBFAE}" type="presOf" srcId="{22B2EA05-DF5D-4090-8115-027C4892B30C}" destId="{AA77A97D-3644-4081-8296-E94CB9A1FC6B}" srcOrd="0" destOrd="0" presId="urn:microsoft.com/office/officeart/2005/8/layout/hierarchy1"/>
+    <dgm:cxn modelId="{F4AD9DC8-4985-4720-AF31-DFA649D0916B}" type="presOf" srcId="{39DA04DA-C95A-4DEB-A594-307F333A2F65}" destId="{C34D0238-4AB9-419D-9CC4-193C782DFF20}" srcOrd="0" destOrd="0" presId="urn:microsoft.com/office/officeart/2005/8/layout/hierarchy1"/>
+    <dgm:cxn modelId="{FE98F7F4-9C9E-45D6-B8D8-CCE507AA1771}" srcId="{05029F50-E33F-45F1-9948-1C63C182634D}" destId="{39DA04DA-C95A-4DEB-A594-307F333A2F65}" srcOrd="0" destOrd="0" parTransId="{C33D910E-A947-4468-AE93-6612C0D134A4}" sibTransId="{382909F3-FA27-4844-B0A5-C12D1F3DC11B}"/>
+    <dgm:cxn modelId="{A4F97ADC-6A5E-49BD-838D-B253B39DE110}" type="presOf" srcId="{9DF8CF31-7825-4F45-8EA5-6ED102E008FB}" destId="{A20F3D32-0A36-478E-AD36-153A68612C29}" srcOrd="0" destOrd="0" presId="urn:microsoft.com/office/officeart/2005/8/layout/hierarchy1"/>
+    <dgm:cxn modelId="{23EF97F3-2CDF-40BC-BD89-F4E1C77B2590}" srcId="{D7F139EF-D940-4D40-8CE7-3256E5EF29BC}" destId="{A5ADF21F-B1AB-4A45-ADB5-3A37BD725F81}" srcOrd="0" destOrd="0" parTransId="{97D6A8EF-26C5-472D-84C1-4906E6BB8284}" sibTransId="{9AA83137-E1DA-409C-ABA7-21995818D9C8}"/>
+    <dgm:cxn modelId="{29E7D2E5-DCF5-46B1-9987-67292C277423}" type="presOf" srcId="{D7F139EF-D940-4D40-8CE7-3256E5EF29BC}" destId="{10D0DB8F-0471-4302-8F6D-F2AA4442CDC9}" srcOrd="0" destOrd="0" presId="urn:microsoft.com/office/officeart/2005/8/layout/hierarchy1"/>
+    <dgm:cxn modelId="{4CCAAB20-D0EA-4415-A23E-E4470D896D37}" type="presOf" srcId="{B1085557-3FA7-4186-AE71-6B1AE7793629}" destId="{D5DE80BD-D2E4-4076-B6EC-714427993AB7}" srcOrd="0" destOrd="0" presId="urn:microsoft.com/office/officeart/2005/8/layout/hierarchy1"/>
+    <dgm:cxn modelId="{82934EC6-B84B-4581-A0C6-3255611EAF7D}" type="presOf" srcId="{05029F50-E33F-45F1-9948-1C63C182634D}" destId="{460CDB34-4EF0-4787-B1B9-10E2A1614613}" srcOrd="0" destOrd="0" presId="urn:microsoft.com/office/officeart/2005/8/layout/hierarchy1"/>
     <dgm:cxn modelId="{3E27938B-F890-498E-8214-2267488719C8}" srcId="{05029F50-E33F-45F1-9948-1C63C182634D}" destId="{825BBFDA-1F5F-45B9-ACED-ADAC4BE85D76}" srcOrd="1" destOrd="0" parTransId="{89CD8D17-C662-4BF0-A0C4-7FC2938A7634}" sibTransId="{9E05DB52-2309-4A4D-9009-59FB9A089099}"/>
-    <dgm:cxn modelId="{3D2E764D-9E2E-4E5B-89EB-07418D705055}" type="presOf" srcId="{39DA04DA-C95A-4DEB-A594-307F333A2F65}" destId="{C34D0238-4AB9-419D-9CC4-193C782DFF20}" srcOrd="0" destOrd="0" presId="urn:microsoft.com/office/officeart/2005/8/layout/hierarchy1"/>
+    <dgm:cxn modelId="{4636133E-8978-4311-9FF6-9BA74644AEDF}" type="presOf" srcId="{89CD8D17-C662-4BF0-A0C4-7FC2938A7634}" destId="{AFA4D8D5-3DDC-424F-A013-57D8CC5A3AD5}" srcOrd="0" destOrd="0" presId="urn:microsoft.com/office/officeart/2005/8/layout/hierarchy1"/>
+    <dgm:cxn modelId="{613CA26F-0718-46C5-AA3C-D19970B00781}" type="presOf" srcId="{A5ADF21F-B1AB-4A45-ADB5-3A37BD725F81}" destId="{544DF0E3-5859-4DCA-B6CA-F9D7EB32B611}" srcOrd="0" destOrd="0" presId="urn:microsoft.com/office/officeart/2005/8/layout/hierarchy1"/>
+    <dgm:cxn modelId="{4F9269F7-BF20-4B29-9818-F54169F769FC}" srcId="{A5ADF21F-B1AB-4A45-ADB5-3A37BD725F81}" destId="{05029F50-E33F-45F1-9948-1C63C182634D}" srcOrd="0" destOrd="0" parTransId="{22B2EA05-DF5D-4090-8115-027C4892B30C}" sibTransId="{22983C78-51B6-43C8-ADC8-6275B22BCFCE}"/>
+    <dgm:cxn modelId="{7FEC7C08-9DCA-45B2-A5AE-A0A5506603A9}" type="presOf" srcId="{825BBFDA-1F5F-45B9-ACED-ADAC4BE85D76}" destId="{59242A66-4265-49F8-B875-47DCE2683C48}" srcOrd="0" destOrd="0" presId="urn:microsoft.com/office/officeart/2005/8/layout/hierarchy1"/>
+    <dgm:cxn modelId="{BBE4AB62-235F-4CBC-9857-AC4639352A0C}" type="presOf" srcId="{C33D910E-A947-4468-AE93-6612C0D134A4}" destId="{08EC7C98-5367-47EE-AA1F-B298A49A847D}" srcOrd="0" destOrd="0" presId="urn:microsoft.com/office/officeart/2005/8/layout/hierarchy1"/>
     <dgm:cxn modelId="{FD28D9BD-03B8-48C3-907C-925D285C0D01}" srcId="{05029F50-E33F-45F1-9948-1C63C182634D}" destId="{B1085557-3FA7-4186-AE71-6B1AE7793629}" srcOrd="2" destOrd="0" parTransId="{9DF8CF31-7825-4F45-8EA5-6ED102E008FB}" sibTransId="{3C397275-D6C5-468D-BCE2-C39EC40DA7D2}"/>
-    <dgm:cxn modelId="{23EF97F3-2CDF-40BC-BD89-F4E1C77B2590}" srcId="{D7F139EF-D940-4D40-8CE7-3256E5EF29BC}" destId="{A5ADF21F-B1AB-4A45-ADB5-3A37BD725F81}" srcOrd="0" destOrd="0" parTransId="{97D6A8EF-26C5-472D-84C1-4906E6BB8284}" sibTransId="{9AA83137-E1DA-409C-ABA7-21995818D9C8}"/>
-    <dgm:cxn modelId="{7905F24D-921C-4B66-A051-80E6358E0471}" type="presOf" srcId="{22B2EA05-DF5D-4090-8115-027C4892B30C}" destId="{AA77A97D-3644-4081-8296-E94CB9A1FC6B}" srcOrd="0" destOrd="0" presId="urn:microsoft.com/office/officeart/2005/8/layout/hierarchy1"/>
-    <dgm:cxn modelId="{75D34522-672B-4A3F-A1D5-A21B66A68961}" type="presOf" srcId="{B1085557-3FA7-4186-AE71-6B1AE7793629}" destId="{D5DE80BD-D2E4-4076-B6EC-714427993AB7}" srcOrd="0" destOrd="0" presId="urn:microsoft.com/office/officeart/2005/8/layout/hierarchy1"/>
-    <dgm:cxn modelId="{39776091-D95F-4D09-B6CC-F578437BB8E6}" type="presOf" srcId="{825BBFDA-1F5F-45B9-ACED-ADAC4BE85D76}" destId="{59242A66-4265-49F8-B875-47DCE2683C48}" srcOrd="0" destOrd="0" presId="urn:microsoft.com/office/officeart/2005/8/layout/hierarchy1"/>
-    <dgm:cxn modelId="{4F9269F7-BF20-4B29-9818-F54169F769FC}" srcId="{A5ADF21F-B1AB-4A45-ADB5-3A37BD725F81}" destId="{05029F50-E33F-45F1-9948-1C63C182634D}" srcOrd="0" destOrd="0" parTransId="{22B2EA05-DF5D-4090-8115-027C4892B30C}" sibTransId="{22983C78-51B6-43C8-ADC8-6275B22BCFCE}"/>
-    <dgm:cxn modelId="{A3708825-A1C3-4579-95E6-1435742BDD8D}" type="presOf" srcId="{89CD8D17-C662-4BF0-A0C4-7FC2938A7634}" destId="{AFA4D8D5-3DDC-424F-A013-57D8CC5A3AD5}" srcOrd="0" destOrd="0" presId="urn:microsoft.com/office/officeart/2005/8/layout/hierarchy1"/>
-    <dgm:cxn modelId="{B65ECB13-5943-4795-9CBB-41B23FEE8905}" type="presOf" srcId="{9DF8CF31-7825-4F45-8EA5-6ED102E008FB}" destId="{A20F3D32-0A36-478E-AD36-153A68612C29}" srcOrd="0" destOrd="0" presId="urn:microsoft.com/office/officeart/2005/8/layout/hierarchy1"/>
-    <dgm:cxn modelId="{FE98F7F4-9C9E-45D6-B8D8-CCE507AA1771}" srcId="{05029F50-E33F-45F1-9948-1C63C182634D}" destId="{39DA04DA-C95A-4DEB-A594-307F333A2F65}" srcOrd="0" destOrd="0" parTransId="{C33D910E-A947-4468-AE93-6612C0D134A4}" sibTransId="{382909F3-FA27-4844-B0A5-C12D1F3DC11B}"/>
-    <dgm:cxn modelId="{36C76081-2C8D-4B85-A54B-D13C26F91886}" type="presParOf" srcId="{10D0DB8F-0471-4302-8F6D-F2AA4442CDC9}" destId="{BA688CC6-2987-484F-93EF-47635B80C87B}" srcOrd="0" destOrd="0" presId="urn:microsoft.com/office/officeart/2005/8/layout/hierarchy1"/>
-    <dgm:cxn modelId="{A579D633-8728-4935-913C-D14C28F082F1}" type="presParOf" srcId="{BA688CC6-2987-484F-93EF-47635B80C87B}" destId="{B8EF88A0-E543-487F-8FB0-EE12ADAA3765}" srcOrd="0" destOrd="0" presId="urn:microsoft.com/office/officeart/2005/8/layout/hierarchy1"/>
-    <dgm:cxn modelId="{A8852E88-24EB-4A44-8694-753F84F459DF}" type="presParOf" srcId="{B8EF88A0-E543-487F-8FB0-EE12ADAA3765}" destId="{4D1130D1-820D-4B47-8FC8-6F605DBFBF10}" srcOrd="0" destOrd="0" presId="urn:microsoft.com/office/officeart/2005/8/layout/hierarchy1"/>
-    <dgm:cxn modelId="{0AE00D68-2CD7-49B7-AFD4-FD1E85765D6C}" type="presParOf" srcId="{B8EF88A0-E543-487F-8FB0-EE12ADAA3765}" destId="{544DF0E3-5859-4DCA-B6CA-F9D7EB32B611}" srcOrd="1" destOrd="0" presId="urn:microsoft.com/office/officeart/2005/8/layout/hierarchy1"/>
-    <dgm:cxn modelId="{161F89AD-E5B4-4590-9629-E55221862F03}" type="presParOf" srcId="{BA688CC6-2987-484F-93EF-47635B80C87B}" destId="{E206B8ED-E552-4DF4-BDC6-0D0F497845A8}" srcOrd="1" destOrd="0" presId="urn:microsoft.com/office/officeart/2005/8/layout/hierarchy1"/>
-    <dgm:cxn modelId="{62D1AEC9-B292-40F8-9D73-A04C611DB4C1}" type="presParOf" srcId="{E206B8ED-E552-4DF4-BDC6-0D0F497845A8}" destId="{AA77A97D-3644-4081-8296-E94CB9A1FC6B}" srcOrd="0" destOrd="0" presId="urn:microsoft.com/office/officeart/2005/8/layout/hierarchy1"/>
-    <dgm:cxn modelId="{832F3EDE-52AC-4660-BAB1-9DFA732C0F98}" type="presParOf" srcId="{E206B8ED-E552-4DF4-BDC6-0D0F497845A8}" destId="{7064EFFC-838B-42D0-BD0B-4EA11A550C7D}" srcOrd="1" destOrd="0" presId="urn:microsoft.com/office/officeart/2005/8/layout/hierarchy1"/>
-    <dgm:cxn modelId="{65FC747F-9A81-4EA2-AD5A-DDA810A1D5C3}" type="presParOf" srcId="{7064EFFC-838B-42D0-BD0B-4EA11A550C7D}" destId="{C7773559-CE98-4754-96D3-EA8B86E29346}" srcOrd="0" destOrd="0" presId="urn:microsoft.com/office/officeart/2005/8/layout/hierarchy1"/>
-    <dgm:cxn modelId="{6D8422AF-7B8A-4A54-B57E-4F26E56F2785}" type="presParOf" srcId="{C7773559-CE98-4754-96D3-EA8B86E29346}" destId="{541C44DD-42DB-4287-93D9-D914C935F3A2}" srcOrd="0" destOrd="0" presId="urn:microsoft.com/office/officeart/2005/8/layout/hierarchy1"/>
-    <dgm:cxn modelId="{C0BF042F-FFC4-4B22-859D-EA87A60AD5D1}" type="presParOf" srcId="{C7773559-CE98-4754-96D3-EA8B86E29346}" destId="{460CDB34-4EF0-4787-B1B9-10E2A1614613}" srcOrd="1" destOrd="0" presId="urn:microsoft.com/office/officeart/2005/8/layout/hierarchy1"/>
-    <dgm:cxn modelId="{9D316CF5-14F6-45C9-9F68-1247C51F032F}" type="presParOf" srcId="{7064EFFC-838B-42D0-BD0B-4EA11A550C7D}" destId="{F8B02315-9E17-4537-8F53-DF77431FDC6E}" srcOrd="1" destOrd="0" presId="urn:microsoft.com/office/officeart/2005/8/layout/hierarchy1"/>
-    <dgm:cxn modelId="{9300E09D-C69A-42E4-BD35-11238726947B}" type="presParOf" srcId="{F8B02315-9E17-4537-8F53-DF77431FDC6E}" destId="{08EC7C98-5367-47EE-AA1F-B298A49A847D}" srcOrd="0" destOrd="0" presId="urn:microsoft.com/office/officeart/2005/8/layout/hierarchy1"/>
-    <dgm:cxn modelId="{4044B590-F95B-4D86-96DF-D331A51AE294}" type="presParOf" srcId="{F8B02315-9E17-4537-8F53-DF77431FDC6E}" destId="{1E55F807-FB2B-44F6-B733-B22511E05403}" srcOrd="1" destOrd="0" presId="urn:microsoft.com/office/officeart/2005/8/layout/hierarchy1"/>
-    <dgm:cxn modelId="{6B2F1C23-10B7-4D79-956F-496412553085}" type="presParOf" srcId="{1E55F807-FB2B-44F6-B733-B22511E05403}" destId="{4D9974EF-1ACE-4C54-B9AF-6CB37851AF18}" srcOrd="0" destOrd="0" presId="urn:microsoft.com/office/officeart/2005/8/layout/hierarchy1"/>
-    <dgm:cxn modelId="{E40A645A-9AC3-491C-807B-6C710241C5CF}" type="presParOf" srcId="{4D9974EF-1ACE-4C54-B9AF-6CB37851AF18}" destId="{E6EDBDD8-2905-4B4D-87AB-E3B94A5642C1}" srcOrd="0" destOrd="0" presId="urn:microsoft.com/office/officeart/2005/8/layout/hierarchy1"/>
-    <dgm:cxn modelId="{C069478C-91BA-4391-8DE8-0973EA725829}" type="presParOf" srcId="{4D9974EF-1ACE-4C54-B9AF-6CB37851AF18}" destId="{C34D0238-4AB9-419D-9CC4-193C782DFF20}" srcOrd="1" destOrd="0" presId="urn:microsoft.com/office/officeart/2005/8/layout/hierarchy1"/>
-    <dgm:cxn modelId="{B499D53E-FF92-4D55-82D2-F8F7F813F898}" type="presParOf" srcId="{1E55F807-FB2B-44F6-B733-B22511E05403}" destId="{0D1A0748-226F-426B-8D03-123A60A28AE4}" srcOrd="1" destOrd="0" presId="urn:microsoft.com/office/officeart/2005/8/layout/hierarchy1"/>
-    <dgm:cxn modelId="{10AFEBA0-ABCB-4E15-90B6-473AD8DD3B25}" type="presParOf" srcId="{F8B02315-9E17-4537-8F53-DF77431FDC6E}" destId="{AFA4D8D5-3DDC-424F-A013-57D8CC5A3AD5}" srcOrd="2" destOrd="0" presId="urn:microsoft.com/office/officeart/2005/8/layout/hierarchy1"/>
-    <dgm:cxn modelId="{082773D3-827F-4C6F-8542-8BD1AED99F96}" type="presParOf" srcId="{F8B02315-9E17-4537-8F53-DF77431FDC6E}" destId="{36A93084-665E-449F-B557-1A729392912D}" srcOrd="3" destOrd="0" presId="urn:microsoft.com/office/officeart/2005/8/layout/hierarchy1"/>
-    <dgm:cxn modelId="{95174988-DB71-450B-A584-4EE01CCFF06E}" type="presParOf" srcId="{36A93084-665E-449F-B557-1A729392912D}" destId="{1FAD09A8-86A6-493E-A38B-B5EB928C5F43}" srcOrd="0" destOrd="0" presId="urn:microsoft.com/office/officeart/2005/8/layout/hierarchy1"/>
-    <dgm:cxn modelId="{09A324C0-36A1-4340-B15D-4C40D8CBF018}" type="presParOf" srcId="{1FAD09A8-86A6-493E-A38B-B5EB928C5F43}" destId="{68950E7D-B129-4609-8923-A8E1E0022D9D}" srcOrd="0" destOrd="0" presId="urn:microsoft.com/office/officeart/2005/8/layout/hierarchy1"/>
-    <dgm:cxn modelId="{FA9E9F40-2521-4394-98B0-B0BFB94C3CF3}" type="presParOf" srcId="{1FAD09A8-86A6-493E-A38B-B5EB928C5F43}" destId="{59242A66-4265-49F8-B875-47DCE2683C48}" srcOrd="1" destOrd="0" presId="urn:microsoft.com/office/officeart/2005/8/layout/hierarchy1"/>
-    <dgm:cxn modelId="{98848D3A-FBC2-4F36-B81E-1D7714043B64}" type="presParOf" srcId="{36A93084-665E-449F-B557-1A729392912D}" destId="{7E97CE65-57FC-4B99-A6DE-07095BC65D5E}" srcOrd="1" destOrd="0" presId="urn:microsoft.com/office/officeart/2005/8/layout/hierarchy1"/>
-    <dgm:cxn modelId="{6F02DB7F-B3F2-4905-A7FD-42F29466D810}" type="presParOf" srcId="{F8B02315-9E17-4537-8F53-DF77431FDC6E}" destId="{A20F3D32-0A36-478E-AD36-153A68612C29}" srcOrd="4" destOrd="0" presId="urn:microsoft.com/office/officeart/2005/8/layout/hierarchy1"/>
-    <dgm:cxn modelId="{939F7011-C1E8-43B3-AE5E-4359CB05F563}" type="presParOf" srcId="{F8B02315-9E17-4537-8F53-DF77431FDC6E}" destId="{33E6029A-69F4-4847-9BED-C1BA41B7DE76}" srcOrd="5" destOrd="0" presId="urn:microsoft.com/office/officeart/2005/8/layout/hierarchy1"/>
-    <dgm:cxn modelId="{FD718B74-7FB7-429B-B4A7-0D77301468B1}" type="presParOf" srcId="{33E6029A-69F4-4847-9BED-C1BA41B7DE76}" destId="{17C4D0C8-F19E-4043-AD0D-21EBF421FE5E}" srcOrd="0" destOrd="0" presId="urn:microsoft.com/office/officeart/2005/8/layout/hierarchy1"/>
-    <dgm:cxn modelId="{D7E99332-9323-45B2-8743-88C9D1E46E74}" type="presParOf" srcId="{17C4D0C8-F19E-4043-AD0D-21EBF421FE5E}" destId="{93CDA3E5-8871-4FB5-9AF9-76C4BBBFE1CA}" srcOrd="0" destOrd="0" presId="urn:microsoft.com/office/officeart/2005/8/layout/hierarchy1"/>
-    <dgm:cxn modelId="{EBBAB84F-C2D3-42E9-B707-7CEB0C88BD31}" type="presParOf" srcId="{17C4D0C8-F19E-4043-AD0D-21EBF421FE5E}" destId="{D5DE80BD-D2E4-4076-B6EC-714427993AB7}" srcOrd="1" destOrd="0" presId="urn:microsoft.com/office/officeart/2005/8/layout/hierarchy1"/>
-    <dgm:cxn modelId="{23DA131C-8A5B-4913-ACA0-375277ECFBC1}" type="presParOf" srcId="{33E6029A-69F4-4847-9BED-C1BA41B7DE76}" destId="{DE2A021B-5B76-4899-90B0-9E394B745F62}" srcOrd="1" destOrd="0" presId="urn:microsoft.com/office/officeart/2005/8/layout/hierarchy1"/>
+    <dgm:cxn modelId="{724C4850-6B4C-4150-8E80-5099CAE34E41}" type="presParOf" srcId="{10D0DB8F-0471-4302-8F6D-F2AA4442CDC9}" destId="{BA688CC6-2987-484F-93EF-47635B80C87B}" srcOrd="0" destOrd="0" presId="urn:microsoft.com/office/officeart/2005/8/layout/hierarchy1"/>
+    <dgm:cxn modelId="{183EBE4B-9E50-43B5-9049-CCCA1810187F}" type="presParOf" srcId="{BA688CC6-2987-484F-93EF-47635B80C87B}" destId="{B8EF88A0-E543-487F-8FB0-EE12ADAA3765}" srcOrd="0" destOrd="0" presId="urn:microsoft.com/office/officeart/2005/8/layout/hierarchy1"/>
+    <dgm:cxn modelId="{5126AFB4-5062-447B-832C-3A5CD78630D7}" type="presParOf" srcId="{B8EF88A0-E543-487F-8FB0-EE12ADAA3765}" destId="{4D1130D1-820D-4B47-8FC8-6F605DBFBF10}" srcOrd="0" destOrd="0" presId="urn:microsoft.com/office/officeart/2005/8/layout/hierarchy1"/>
+    <dgm:cxn modelId="{EBF989EA-AAD4-4BBC-968C-ABC832E1AC80}" type="presParOf" srcId="{B8EF88A0-E543-487F-8FB0-EE12ADAA3765}" destId="{544DF0E3-5859-4DCA-B6CA-F9D7EB32B611}" srcOrd="1" destOrd="0" presId="urn:microsoft.com/office/officeart/2005/8/layout/hierarchy1"/>
+    <dgm:cxn modelId="{526C3F79-82EC-4CE9-895F-35B8206F619E}" type="presParOf" srcId="{BA688CC6-2987-484F-93EF-47635B80C87B}" destId="{E206B8ED-E552-4DF4-BDC6-0D0F497845A8}" srcOrd="1" destOrd="0" presId="urn:microsoft.com/office/officeart/2005/8/layout/hierarchy1"/>
+    <dgm:cxn modelId="{6E6C6046-30C5-41DC-A01C-5E6E7FA15D60}" type="presParOf" srcId="{E206B8ED-E552-4DF4-BDC6-0D0F497845A8}" destId="{AA77A97D-3644-4081-8296-E94CB9A1FC6B}" srcOrd="0" destOrd="0" presId="urn:microsoft.com/office/officeart/2005/8/layout/hierarchy1"/>
+    <dgm:cxn modelId="{67043D74-B1CF-44F4-B73D-0E183617793E}" type="presParOf" srcId="{E206B8ED-E552-4DF4-BDC6-0D0F497845A8}" destId="{7064EFFC-838B-42D0-BD0B-4EA11A550C7D}" srcOrd="1" destOrd="0" presId="urn:microsoft.com/office/officeart/2005/8/layout/hierarchy1"/>
+    <dgm:cxn modelId="{D045346C-6527-4636-A26C-94D8092869FA}" type="presParOf" srcId="{7064EFFC-838B-42D0-BD0B-4EA11A550C7D}" destId="{C7773559-CE98-4754-96D3-EA8B86E29346}" srcOrd="0" destOrd="0" presId="urn:microsoft.com/office/officeart/2005/8/layout/hierarchy1"/>
+    <dgm:cxn modelId="{95B858B1-5F02-4EEA-915B-004B5A310620}" type="presParOf" srcId="{C7773559-CE98-4754-96D3-EA8B86E29346}" destId="{541C44DD-42DB-4287-93D9-D914C935F3A2}" srcOrd="0" destOrd="0" presId="urn:microsoft.com/office/officeart/2005/8/layout/hierarchy1"/>
+    <dgm:cxn modelId="{AA8030EF-DDC2-498D-8E35-18C24A13866A}" type="presParOf" srcId="{C7773559-CE98-4754-96D3-EA8B86E29346}" destId="{460CDB34-4EF0-4787-B1B9-10E2A1614613}" srcOrd="1" destOrd="0" presId="urn:microsoft.com/office/officeart/2005/8/layout/hierarchy1"/>
+    <dgm:cxn modelId="{A134AA18-7AE9-4AD6-850C-5194C8B74ED9}" type="presParOf" srcId="{7064EFFC-838B-42D0-BD0B-4EA11A550C7D}" destId="{F8B02315-9E17-4537-8F53-DF77431FDC6E}" srcOrd="1" destOrd="0" presId="urn:microsoft.com/office/officeart/2005/8/layout/hierarchy1"/>
+    <dgm:cxn modelId="{3BF67B8F-CF59-4BFD-BAFB-5AC46DE0D3F1}" type="presParOf" srcId="{F8B02315-9E17-4537-8F53-DF77431FDC6E}" destId="{08EC7C98-5367-47EE-AA1F-B298A49A847D}" srcOrd="0" destOrd="0" presId="urn:microsoft.com/office/officeart/2005/8/layout/hierarchy1"/>
+    <dgm:cxn modelId="{5562D0DD-B8ED-4F70-B95E-33ABECCD320E}" type="presParOf" srcId="{F8B02315-9E17-4537-8F53-DF77431FDC6E}" destId="{1E55F807-FB2B-44F6-B733-B22511E05403}" srcOrd="1" destOrd="0" presId="urn:microsoft.com/office/officeart/2005/8/layout/hierarchy1"/>
+    <dgm:cxn modelId="{C41E5B45-558D-4CC8-B487-A1C37E3A26DB}" type="presParOf" srcId="{1E55F807-FB2B-44F6-B733-B22511E05403}" destId="{4D9974EF-1ACE-4C54-B9AF-6CB37851AF18}" srcOrd="0" destOrd="0" presId="urn:microsoft.com/office/officeart/2005/8/layout/hierarchy1"/>
+    <dgm:cxn modelId="{265DAEB9-F28B-485F-A142-A99D24A5259E}" type="presParOf" srcId="{4D9974EF-1ACE-4C54-B9AF-6CB37851AF18}" destId="{E6EDBDD8-2905-4B4D-87AB-E3B94A5642C1}" srcOrd="0" destOrd="0" presId="urn:microsoft.com/office/officeart/2005/8/layout/hierarchy1"/>
+    <dgm:cxn modelId="{AC6078B8-FAA8-4C80-B696-FF85AE4018ED}" type="presParOf" srcId="{4D9974EF-1ACE-4C54-B9AF-6CB37851AF18}" destId="{C34D0238-4AB9-419D-9CC4-193C782DFF20}" srcOrd="1" destOrd="0" presId="urn:microsoft.com/office/officeart/2005/8/layout/hierarchy1"/>
+    <dgm:cxn modelId="{15AE5BC0-2D22-459F-9DCC-53FAE74DD68E}" type="presParOf" srcId="{1E55F807-FB2B-44F6-B733-B22511E05403}" destId="{0D1A0748-226F-426B-8D03-123A60A28AE4}" srcOrd="1" destOrd="0" presId="urn:microsoft.com/office/officeart/2005/8/layout/hierarchy1"/>
+    <dgm:cxn modelId="{2822D510-0E83-453B-B6FB-B3620ED5B19C}" type="presParOf" srcId="{F8B02315-9E17-4537-8F53-DF77431FDC6E}" destId="{AFA4D8D5-3DDC-424F-A013-57D8CC5A3AD5}" srcOrd="2" destOrd="0" presId="urn:microsoft.com/office/officeart/2005/8/layout/hierarchy1"/>
+    <dgm:cxn modelId="{16562879-B431-4DA8-8A82-E3FE79865AE1}" type="presParOf" srcId="{F8B02315-9E17-4537-8F53-DF77431FDC6E}" destId="{36A93084-665E-449F-B557-1A729392912D}" srcOrd="3" destOrd="0" presId="urn:microsoft.com/office/officeart/2005/8/layout/hierarchy1"/>
+    <dgm:cxn modelId="{6474AFA5-7145-43B2-A23B-0A458D7EEAE3}" type="presParOf" srcId="{36A93084-665E-449F-B557-1A729392912D}" destId="{1FAD09A8-86A6-493E-A38B-B5EB928C5F43}" srcOrd="0" destOrd="0" presId="urn:microsoft.com/office/officeart/2005/8/layout/hierarchy1"/>
+    <dgm:cxn modelId="{1285DBE4-E2ED-4699-8B16-D241A78B8DFE}" type="presParOf" srcId="{1FAD09A8-86A6-493E-A38B-B5EB928C5F43}" destId="{68950E7D-B129-4609-8923-A8E1E0022D9D}" srcOrd="0" destOrd="0" presId="urn:microsoft.com/office/officeart/2005/8/layout/hierarchy1"/>
+    <dgm:cxn modelId="{AAAB619D-A2E4-4789-B5A9-7A68650AC601}" type="presParOf" srcId="{1FAD09A8-86A6-493E-A38B-B5EB928C5F43}" destId="{59242A66-4265-49F8-B875-47DCE2683C48}" srcOrd="1" destOrd="0" presId="urn:microsoft.com/office/officeart/2005/8/layout/hierarchy1"/>
+    <dgm:cxn modelId="{DD3DC3CF-BE52-4AB2-A9FC-B84370F6E927}" type="presParOf" srcId="{36A93084-665E-449F-B557-1A729392912D}" destId="{7E97CE65-57FC-4B99-A6DE-07095BC65D5E}" srcOrd="1" destOrd="0" presId="urn:microsoft.com/office/officeart/2005/8/layout/hierarchy1"/>
+    <dgm:cxn modelId="{C4CC7DB9-18E6-450E-8616-77047AAB6192}" type="presParOf" srcId="{F8B02315-9E17-4537-8F53-DF77431FDC6E}" destId="{A20F3D32-0A36-478E-AD36-153A68612C29}" srcOrd="4" destOrd="0" presId="urn:microsoft.com/office/officeart/2005/8/layout/hierarchy1"/>
+    <dgm:cxn modelId="{19A0440B-76DC-4F25-B613-C9D5F9911B55}" type="presParOf" srcId="{F8B02315-9E17-4537-8F53-DF77431FDC6E}" destId="{33E6029A-69F4-4847-9BED-C1BA41B7DE76}" srcOrd="5" destOrd="0" presId="urn:microsoft.com/office/officeart/2005/8/layout/hierarchy1"/>
+    <dgm:cxn modelId="{14207B82-0140-4581-8D4A-F73A968A88DF}" type="presParOf" srcId="{33E6029A-69F4-4847-9BED-C1BA41B7DE76}" destId="{17C4D0C8-F19E-4043-AD0D-21EBF421FE5E}" srcOrd="0" destOrd="0" presId="urn:microsoft.com/office/officeart/2005/8/layout/hierarchy1"/>
+    <dgm:cxn modelId="{66AC1302-1D12-4EBD-8790-AC8785A219BC}" type="presParOf" srcId="{17C4D0C8-F19E-4043-AD0D-21EBF421FE5E}" destId="{93CDA3E5-8871-4FB5-9AF9-76C4BBBFE1CA}" srcOrd="0" destOrd="0" presId="urn:microsoft.com/office/officeart/2005/8/layout/hierarchy1"/>
+    <dgm:cxn modelId="{A90DDBC7-C248-4EAF-9014-C81B0FE91498}" type="presParOf" srcId="{17C4D0C8-F19E-4043-AD0D-21EBF421FE5E}" destId="{D5DE80BD-D2E4-4076-B6EC-714427993AB7}" srcOrd="1" destOrd="0" presId="urn:microsoft.com/office/officeart/2005/8/layout/hierarchy1"/>
+    <dgm:cxn modelId="{9C3ED4B8-FA04-4FA0-81C0-9F5336D63C2C}" type="presParOf" srcId="{33E6029A-69F4-4847-9BED-C1BA41B7DE76}" destId="{DE2A021B-5B76-4899-90B0-9E394B745F62}" srcOrd="1" destOrd="0" presId="urn:microsoft.com/office/officeart/2005/8/layout/hierarchy1"/>
   </dgm:cxnLst>
   <dgm:bg/>
   <dgm:whole/>
@@ -32878,7 +33095,7 @@
 </file>
 
 <file path=customXml/itemProps1.xml><?xml version="1.0" encoding="utf-8"?>
-<ds:datastoreItem xmlns:ds="http://schemas.openxmlformats.org/officeDocument/2006/customXml" ds:itemID="{B07C8EA4-63E8-431C-868A-E2947152848B}">
+<ds:datastoreItem xmlns:ds="http://schemas.openxmlformats.org/officeDocument/2006/customXml" ds:itemID="{A626886C-BBE9-4602-B081-DDDE8DE99573}">
   <ds:schemaRefs>
     <ds:schemaRef ds:uri="http://schemas.openxmlformats.org/officeDocument/2006/bibliography"/>
   </ds:schemaRefs>

</xml_diff>